<commit_message>
update cicd3-2-labs to ver 1.5
</commit_message>
<xml_diff>
--- a/cicd3-2-labs.docx
+++ b/cicd3-2-labs.docx
@@ -1,6 +1,6 @@
 
 <file path=word/document.xml><?xml version="1.0" encoding="utf-8"?>
-<w:document xmlns:wpc="http://schemas.microsoft.com/office/word/2010/wordprocessingCanvas" xmlns:cx="http://schemas.microsoft.com/office/drawing/2014/chartex" xmlns:cx1="http://schemas.microsoft.com/office/drawing/2015/9/8/chartex" xmlns:cx2="http://schemas.microsoft.com/office/drawing/2015/10/21/chartex" xmlns:cx3="http://schemas.microsoft.com/office/drawing/2016/5/9/chartex" xmlns:cx4="http://schemas.microsoft.com/office/drawing/2016/5/10/chartex" xmlns:cx5="http://schemas.microsoft.com/office/drawing/2016/5/11/chartex" xmlns:cx6="http://schemas.microsoft.com/office/drawing/2016/5/12/chartex" xmlns:cx7="http://schemas.microsoft.com/office/drawing/2016/5/13/chartex" xmlns:cx8="http://schemas.microsoft.com/office/drawing/2016/5/14/chartex" xmlns:mc="http://schemas.openxmlformats.org/markup-compatibility/2006" xmlns:aink="http://schemas.microsoft.com/office/drawing/2016/ink" xmlns:am3d="http://schemas.microsoft.com/office/drawing/2017/model3d" xmlns:o="urn:schemas-microsoft-com:office:office" xmlns:oel="http://schemas.microsoft.com/office/2019/extlst" xmlns:r="http://schemas.openxmlformats.org/officeDocument/2006/relationships" xmlns:m="http://schemas.openxmlformats.org/officeDocument/2006/math" xmlns:v="urn:schemas-microsoft-com:vml" xmlns:wp14="http://schemas.microsoft.com/office/word/2010/wordprocessingDrawing" xmlns:wp="http://schemas.openxmlformats.org/drawingml/2006/wordprocessingDrawing" xmlns:w10="urn:schemas-microsoft-com:office:word" xmlns:w="http://schemas.openxmlformats.org/wordprocessingml/2006/main" xmlns:w14="http://schemas.microsoft.com/office/word/2010/wordml" xmlns:w15="http://schemas.microsoft.com/office/word/2012/wordml" xmlns:w16cex="http://schemas.microsoft.com/office/word/2018/wordml/cex" xmlns:w16cid="http://schemas.microsoft.com/office/word/2016/wordml/cid" xmlns:w16="http://schemas.microsoft.com/office/word/2018/wordml" xmlns:w16sdtdh="http://schemas.microsoft.com/office/word/2020/wordml/sdtdatahash" xmlns:w16se="http://schemas.microsoft.com/office/word/2015/wordml/symex" xmlns:wpg="http://schemas.microsoft.com/office/word/2010/wordprocessingGroup" xmlns:wpi="http://schemas.microsoft.com/office/word/2010/wordprocessingInk" xmlns:wne="http://schemas.microsoft.com/office/word/2006/wordml" xmlns:wps="http://schemas.microsoft.com/office/word/2010/wordprocessingShape" mc:Ignorable="w14 w15 w16se w16cid w16 w16cex w16sdtdh wp14">
+<w:document xmlns:wpc="http://schemas.microsoft.com/office/word/2010/wordprocessingCanvas" xmlns:cx="http://schemas.microsoft.com/office/drawing/2014/chartex" xmlns:cx1="http://schemas.microsoft.com/office/drawing/2015/9/8/chartex" xmlns:cx2="http://schemas.microsoft.com/office/drawing/2015/10/21/chartex" xmlns:cx3="http://schemas.microsoft.com/office/drawing/2016/5/9/chartex" xmlns:cx4="http://schemas.microsoft.com/office/drawing/2016/5/10/chartex" xmlns:cx5="http://schemas.microsoft.com/office/drawing/2016/5/11/chartex" xmlns:cx6="http://schemas.microsoft.com/office/drawing/2016/5/12/chartex" xmlns:cx7="http://schemas.microsoft.com/office/drawing/2016/5/13/chartex" xmlns:cx8="http://schemas.microsoft.com/office/drawing/2016/5/14/chartex" xmlns:mc="http://schemas.openxmlformats.org/markup-compatibility/2006" xmlns:aink="http://schemas.microsoft.com/office/drawing/2016/ink" xmlns:am3d="http://schemas.microsoft.com/office/drawing/2017/model3d" xmlns:o="urn:schemas-microsoft-com:office:office" xmlns:oel="http://schemas.microsoft.com/office/2019/extlst" xmlns:r="http://schemas.openxmlformats.org/officeDocument/2006/relationships" xmlns:m="http://schemas.openxmlformats.org/officeDocument/2006/math" xmlns:v="urn:schemas-microsoft-com:vml" xmlns:wp14="http://schemas.microsoft.com/office/word/2010/wordprocessingDrawing" xmlns:wp="http://schemas.openxmlformats.org/drawingml/2006/wordprocessingDrawing" xmlns:w10="urn:schemas-microsoft-com:office:word" xmlns:w="http://schemas.openxmlformats.org/wordprocessingml/2006/main" xmlns:w14="http://schemas.microsoft.com/office/word/2010/wordml" xmlns:w15="http://schemas.microsoft.com/office/word/2012/wordml" xmlns:w16cex="http://schemas.microsoft.com/office/word/2018/wordml/cex" xmlns:w16cid="http://schemas.microsoft.com/office/word/2016/wordml/cid" xmlns:w16="http://schemas.microsoft.com/office/word/2018/wordml" xmlns:w16du="http://schemas.microsoft.com/office/word/2023/wordml/word16du" xmlns:w16sdtdh="http://schemas.microsoft.com/office/word/2020/wordml/sdtdatahash" xmlns:w16se="http://schemas.microsoft.com/office/word/2015/wordml/symex" xmlns:wpg="http://schemas.microsoft.com/office/word/2010/wordprocessingGroup" xmlns:wpi="http://schemas.microsoft.com/office/word/2010/wordprocessingInk" xmlns:wne="http://schemas.microsoft.com/office/word/2006/wordml" xmlns:wps="http://schemas.microsoft.com/office/word/2010/wordprocessingShape" mc:Ignorable="w14 w15 w16se w16cid w16 w16cex w16sdtdh wp14">
   <w:body>
     <w:p>
       <w:pPr>
@@ -98,7 +98,7 @@
           <w:bCs/>
           <w:kern w:val="36"/>
         </w:rPr>
-        <w:t>4</w:t>
+        <w:t>5</w:t>
       </w:r>
       <w:r>
         <w:rPr>
@@ -130,7 +130,7 @@
           <w:bCs/>
           <w:kern w:val="36"/>
         </w:rPr>
-        <w:t>1</w:t>
+        <w:t>05</w:t>
       </w:r>
       <w:r>
         <w:rPr>
@@ -138,7 +138,7 @@
           <w:bCs/>
           <w:kern w:val="36"/>
         </w:rPr>
-        <w:t>1</w:t>
+        <w:t>/</w:t>
       </w:r>
       <w:r>
         <w:rPr>
@@ -146,6 +146,22 @@
           <w:bCs/>
           <w:kern w:val="36"/>
         </w:rPr>
+        <w:t>0</w:t>
+      </w:r>
+      <w:r>
+        <w:rPr>
+          <w:b/>
+          <w:bCs/>
+          <w:kern w:val="36"/>
+        </w:rPr>
+        <w:t>8</w:t>
+      </w:r>
+      <w:r>
+        <w:rPr>
+          <w:b/>
+          <w:bCs/>
+          <w:kern w:val="36"/>
+        </w:rPr>
         <w:t>/</w:t>
       </w:r>
       <w:r>
@@ -154,7 +170,7 @@
           <w:bCs/>
           <w:kern w:val="36"/>
         </w:rPr>
-        <w:t>05</w:t>
+        <w:t>2</w:t>
       </w:r>
       <w:r>
         <w:rPr>
@@ -162,23 +178,7 @@
           <w:bCs/>
           <w:kern w:val="36"/>
         </w:rPr>
-        <w:t>/</w:t>
-      </w:r>
-      <w:r>
-        <w:rPr>
-          <w:b/>
-          <w:bCs/>
-          <w:kern w:val="36"/>
-        </w:rPr>
-        <w:t>2</w:t>
-      </w:r>
-      <w:r>
-        <w:rPr>
-          <w:b/>
-          <w:bCs/>
-          <w:kern w:val="36"/>
-        </w:rPr>
-        <w:t>2</w:t>
+        <w:t>3</w:t>
       </w:r>
     </w:p>
     <w:p>
@@ -224,19 +224,6 @@
     </w:p>
     <w:p>
       <w:pPr>
-        <w:jc w:val="center"/>
-        <w:rPr>
-          <w:b/>
-        </w:rPr>
-      </w:pPr>
-    </w:p>
-    <w:p>
-      <w:pPr>
-        <w:ind w:firstLine="2880"/>
-      </w:pPr>
-    </w:p>
-    <w:p>
-      <w:pPr>
         <w:rPr>
           <w:b/>
         </w:rPr>
@@ -257,8 +244,16 @@
         <w:rPr>
           <w:b/>
         </w:rPr>
-        <w:t>5 – Pull requests from other users</w:t>
-      </w:r>
+        <w:t xml:space="preserve">5 – Pull requests from other </w:t>
+      </w:r>
+      <w:proofErr w:type="gramStart"/>
+      <w:r>
+        <w:rPr>
+          <w:b/>
+        </w:rPr>
+        <w:t>users</w:t>
+      </w:r>
+      <w:proofErr w:type="gramEnd"/>
     </w:p>
     <w:p>
       <w:pPr>
@@ -310,9 +305,9 @@
           <w:noProof/>
         </w:rPr>
         <w:drawing>
-          <wp:inline distT="0" distB="0" distL="0" distR="0" wp14:anchorId="22DE4C16" wp14:editId="4519BDEF">
-            <wp:extent cx="5183945" cy="2111243"/>
-            <wp:effectExtent l="0" t="0" r="0" b="0"/>
+          <wp:inline distT="0" distB="0" distL="0" distR="0" wp14:anchorId="22DE4C16" wp14:editId="60EF3FF3">
+            <wp:extent cx="4512733" cy="1837881"/>
+            <wp:effectExtent l="0" t="0" r="0" b="3810"/>
             <wp:docPr id="4" name="Picture 4" descr="Graphical user interface, text, application, email&#10;&#10;Description automatically generated"/>
             <wp:cNvGraphicFramePr>
               <a:graphicFrameLocks xmlns:a="http://schemas.openxmlformats.org/drawingml/2006/main" noChangeAspect="1"/>
@@ -333,7 +328,7 @@
                   <pic:spPr>
                     <a:xfrm>
                       <a:off x="0" y="0"/>
-                      <a:ext cx="5223830" cy="2127487"/>
+                      <a:ext cx="4587542" cy="1868348"/>
                     </a:xfrm>
                     <a:prstGeom prst="rect">
                       <a:avLst/>
@@ -401,7 +396,25 @@
       </w:r>
       <w:proofErr w:type="spellEnd"/>
       <w:r>
-        <w:t xml:space="preserve"> and in the “changelog” branch, in preparation for the pull request, let’s delete the CHANGELOG.md file so the target repo can create its own new one.  Go back to the “Code” tab at the top of the repository and select the “CHANGELOG.md” file. Click on the trashcan icon on the far right in the gray bar above the text of the file.  Then go ahead and commit those changes – just leave the commit message as-is.</w:t>
+        <w:t xml:space="preserve"> and in the “changelog” branch, in preparation for the pull request, let’s delete the CHANGELOG.md file so the target repo can create its own new one.  Go back to the “Code” tab at the top of the repository and select the “CHANGELOG.md” file. </w:t>
+      </w:r>
+      <w:r>
+        <w:t>With that file open, c</w:t>
+      </w:r>
+      <w:r>
+        <w:t xml:space="preserve">lick on the </w:t>
+      </w:r>
+      <w:r>
+        <w:t>three dots icon in the upper</w:t>
+      </w:r>
+      <w:r>
+        <w:t xml:space="preserve"> right</w:t>
+      </w:r>
+      <w:r>
+        <w:t xml:space="preserve"> and select "Delete file" from the dropdown.</w:t>
+      </w:r>
+      <w:r>
+        <w:t xml:space="preserve"> Then go ahead and commit those changes – just leave the commit message as-is.</w:t>
       </w:r>
     </w:p>
     <w:p>
@@ -411,17 +424,14 @@
     </w:p>
     <w:p>
       <w:pPr>
-        <w:ind w:left="720" w:hanging="360"/>
-      </w:pPr>
-      <w:r>
-        <w:rPr>
-          <w:noProof/>
-        </w:rPr>
+        <w:ind w:left="720" w:firstLine="630"/>
+      </w:pPr>
+      <w:r>
         <w:drawing>
-          <wp:inline distT="0" distB="0" distL="0" distR="0" wp14:anchorId="079860C8" wp14:editId="7BC57BCB">
-            <wp:extent cx="6858000" cy="1625600"/>
+          <wp:inline distT="0" distB="0" distL="0" distR="0" wp14:anchorId="22FC3538" wp14:editId="31FACF83">
+            <wp:extent cx="5539905" cy="2226733"/>
             <wp:effectExtent l="0" t="0" r="0" b="0"/>
-            <wp:docPr id="120" name="Picture 120" descr="Graphical user interface, application, Teams&#10;&#10;Description automatically generated"/>
+            <wp:docPr id="5" name="Picture 5" descr="Graphical user interface, text, application&#10;&#10;Description automatically generated"/>
             <wp:cNvGraphicFramePr>
               <a:graphicFrameLocks xmlns:a="http://schemas.openxmlformats.org/drawingml/2006/main" noChangeAspect="1"/>
             </wp:cNvGraphicFramePr>
@@ -429,17 +439,11 @@
               <a:graphicData uri="http://schemas.openxmlformats.org/drawingml/2006/picture">
                 <pic:pic xmlns:pic="http://schemas.openxmlformats.org/drawingml/2006/picture">
                   <pic:nvPicPr>
-                    <pic:cNvPr id="0" name="Picture 120"/>
+                    <pic:cNvPr id="5" name="Picture 5" descr="Graphical user interface, text, application&#10;&#10;Description automatically generated"/>
                     <pic:cNvPicPr/>
                   </pic:nvPicPr>
                   <pic:blipFill>
-                    <a:blip r:embed="rId9">
-                      <a:extLst>
-                        <a:ext uri="{28A0092B-C50C-407E-A947-70E740481C1C}">
-                          <a14:useLocalDpi xmlns:a14="http://schemas.microsoft.com/office/drawing/2010/main" val="0"/>
-                        </a:ext>
-                      </a:extLst>
-                    </a:blip>
+                    <a:blip r:embed="rId9"/>
                     <a:stretch>
                       <a:fillRect/>
                     </a:stretch>
@@ -447,7 +451,7 @@
                   <pic:spPr>
                     <a:xfrm>
                       <a:off x="0" y="0"/>
-                      <a:ext cx="6858000" cy="1625600"/>
+                      <a:ext cx="5642419" cy="2267938"/>
                     </a:xfrm>
                     <a:prstGeom prst="rect">
                       <a:avLst/>
@@ -697,9 +701,9 @@
           <w:noProof/>
         </w:rPr>
         <w:drawing>
-          <wp:inline distT="0" distB="0" distL="0" distR="0" wp14:anchorId="402EAEE1" wp14:editId="59F7B5E5">
-            <wp:extent cx="3003452" cy="1864643"/>
-            <wp:effectExtent l="0" t="0" r="0" b="2540"/>
+          <wp:inline distT="0" distB="0" distL="0" distR="0" wp14:anchorId="402EAEE1" wp14:editId="1BCC5477">
+            <wp:extent cx="3395760" cy="2108200"/>
+            <wp:effectExtent l="0" t="0" r="0" b="0"/>
             <wp:docPr id="1673547251" name="Picture 1673547251" descr="Graphical user interface, text, application, email&#10;&#10;Description automatically generated"/>
             <wp:cNvGraphicFramePr>
               <a:graphicFrameLocks xmlns:a="http://schemas.openxmlformats.org/drawingml/2006/main" noChangeAspect="1"/>
@@ -726,7 +730,7 @@
                   <pic:spPr>
                     <a:xfrm>
                       <a:off x="0" y="0"/>
-                      <a:ext cx="3012133" cy="1870032"/>
+                      <a:ext cx="3418669" cy="2122423"/>
                     </a:xfrm>
                     <a:prstGeom prst="rect">
                       <a:avLst/>
@@ -1019,11 +1023,85 @@
         <w:rPr>
           <w:noProof/>
         </w:rPr>
+        <w:lastRenderedPageBreak/>
+        <mc:AlternateContent>
+          <mc:Choice Requires="wps">
+            <w:drawing>
+              <wp:anchor distT="0" distB="0" distL="114300" distR="114300" simplePos="0" relativeHeight="251670528" behindDoc="0" locked="0" layoutInCell="1" allowOverlap="1" wp14:anchorId="2EDF8DC9" wp14:editId="5582A525">
+                <wp:simplePos x="0" y="0"/>
+                <wp:positionH relativeFrom="column">
+                  <wp:posOffset>846667</wp:posOffset>
+                </wp:positionH>
+                <wp:positionV relativeFrom="paragraph">
+                  <wp:posOffset>853652</wp:posOffset>
+                </wp:positionV>
+                <wp:extent cx="465666" cy="304800"/>
+                <wp:effectExtent l="12700" t="12700" r="17145" b="12700"/>
+                <wp:wrapNone/>
+                <wp:docPr id="14" name="Oval 14"/>
+                <wp:cNvGraphicFramePr/>
+                <a:graphic xmlns:a="http://schemas.openxmlformats.org/drawingml/2006/main">
+                  <a:graphicData uri="http://schemas.microsoft.com/office/word/2010/wordprocessingShape">
+                    <wps:wsp>
+                      <wps:cNvSpPr/>
+                      <wps:spPr>
+                        <a:xfrm>
+                          <a:off x="0" y="0"/>
+                          <a:ext cx="465666" cy="304800"/>
+                        </a:xfrm>
+                        <a:prstGeom prst="ellipse">
+                          <a:avLst/>
+                        </a:prstGeom>
+                        <a:noFill/>
+                        <a:ln w="22225">
+                          <a:solidFill>
+                            <a:srgbClr val="FF0000"/>
+                          </a:solidFill>
+                        </a:ln>
+                      </wps:spPr>
+                      <wps:style>
+                        <a:lnRef idx="2">
+                          <a:schemeClr val="accent1">
+                            <a:shade val="50000"/>
+                          </a:schemeClr>
+                        </a:lnRef>
+                        <a:fillRef idx="1">
+                          <a:schemeClr val="accent1"/>
+                        </a:fillRef>
+                        <a:effectRef idx="0">
+                          <a:schemeClr val="accent1"/>
+                        </a:effectRef>
+                        <a:fontRef idx="minor">
+                          <a:schemeClr val="lt1"/>
+                        </a:fontRef>
+                      </wps:style>
+                      <wps:bodyPr rot="0" spcFirstLastPara="0" vertOverflow="overflow" horzOverflow="overflow" vert="horz" wrap="square" lIns="91440" tIns="45720" rIns="91440" bIns="45720" numCol="1" spcCol="0" rtlCol="0" fromWordArt="0" anchor="ctr" anchorCtr="0" forceAA="0" compatLnSpc="1">
+                        <a:prstTxWarp prst="textNoShape">
+                          <a:avLst/>
+                        </a:prstTxWarp>
+                        <a:noAutofit/>
+                      </wps:bodyPr>
+                    </wps:wsp>
+                  </a:graphicData>
+                </a:graphic>
+              </wp:anchor>
+            </w:drawing>
+          </mc:Choice>
+          <mc:Fallback>
+            <w:pict>
+              <v:oval w14:anchorId="5C9F3174" id="Oval 14" o:spid="_x0000_s1026" style="position:absolute;margin-left:66.65pt;margin-top:67.2pt;width:36.65pt;height:24pt;z-index:251670528;visibility:visible;mso-wrap-style:square;mso-wrap-distance-left:9pt;mso-wrap-distance-top:0;mso-wrap-distance-right:9pt;mso-wrap-distance-bottom:0;mso-position-horizontal:absolute;mso-position-horizontal-relative:text;mso-position-vertical:absolute;mso-position-vertical-relative:text;v-text-anchor:middle" o:gfxdata="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" filled="f" strokecolor="red" strokeweight="1.75pt">
+                <v:stroke joinstyle="miter"/>
+              </v:oval>
+            </w:pict>
+          </mc:Fallback>
+        </mc:AlternateContent>
+      </w:r>
+      <w:r>
         <w:drawing>
-          <wp:inline distT="0" distB="0" distL="0" distR="0" wp14:anchorId="7D66CEB1" wp14:editId="6C145036">
-            <wp:extent cx="4572000" cy="1028700"/>
+          <wp:inline distT="0" distB="0" distL="0" distR="0" wp14:anchorId="40D015D0" wp14:editId="031731B7">
+            <wp:extent cx="5935133" cy="1880558"/>
             <wp:effectExtent l="0" t="0" r="0" b="0"/>
-            <wp:docPr id="1771181712" name="Picture 1771181712" descr="Table&#10;&#10;Description automatically generated with medium confidence"/>
+            <wp:docPr id="9" name="Picture 9" descr="Graphical user interface, text, application, email&#10;&#10;Description automatically generated"/>
             <wp:cNvGraphicFramePr>
               <a:graphicFrameLocks xmlns:a="http://schemas.openxmlformats.org/drawingml/2006/main" noChangeAspect="1"/>
             </wp:cNvGraphicFramePr>
@@ -1031,17 +1109,11 @@
               <a:graphicData uri="http://schemas.openxmlformats.org/drawingml/2006/picture">
                 <pic:pic xmlns:pic="http://schemas.openxmlformats.org/drawingml/2006/picture">
                   <pic:nvPicPr>
-                    <pic:cNvPr id="1771181712" name="Picture 1771181712" descr="Table&#10;&#10;Description automatically generated with medium confidence"/>
+                    <pic:cNvPr id="9" name="Picture 9" descr="Graphical user interface, text, application, email&#10;&#10;Description automatically generated"/>
                     <pic:cNvPicPr/>
                   </pic:nvPicPr>
                   <pic:blipFill>
-                    <a:blip r:embed="rId16" cstate="print">
-                      <a:extLst>
-                        <a:ext uri="{28A0092B-C50C-407E-A947-70E740481C1C}">
-                          <a14:useLocalDpi xmlns:a14="http://schemas.microsoft.com/office/drawing/2010/main" val="0"/>
-                        </a:ext>
-                      </a:extLst>
-                    </a:blip>
+                    <a:blip r:embed="rId16"/>
                     <a:stretch>
                       <a:fillRect/>
                     </a:stretch>
@@ -1049,7 +1121,7 @@
                   <pic:spPr>
                     <a:xfrm>
                       <a:off x="0" y="0"/>
-                      <a:ext cx="4572000" cy="1028700"/>
+                      <a:ext cx="5954742" cy="1886771"/>
                     </a:xfrm>
                     <a:prstGeom prst="rect">
                       <a:avLst/>
@@ -1066,16 +1138,17 @@
       <w:pPr>
         <w:ind w:firstLine="720"/>
       </w:pPr>
-      <w:r>
-        <w:rPr>
-          <w:noProof/>
-        </w:rPr>
-        <w:lastRenderedPageBreak/>
+    </w:p>
+    <w:p>
+      <w:pPr>
+        <w:ind w:firstLine="720"/>
+      </w:pPr>
+      <w:r>
         <w:drawing>
-          <wp:inline distT="0" distB="0" distL="0" distR="0" wp14:anchorId="625627D1" wp14:editId="1E42750A">
-            <wp:extent cx="4572000" cy="2238375"/>
-            <wp:effectExtent l="0" t="0" r="0" b="0"/>
-            <wp:docPr id="534489395" name="Picture 534489395" descr="Graphical user interface, text, application, email&#10;&#10;Description automatically generated"/>
+          <wp:inline distT="0" distB="0" distL="0" distR="0" wp14:anchorId="2A5001C1" wp14:editId="6D60F21C">
+            <wp:extent cx="5858933" cy="2724946"/>
+            <wp:effectExtent l="0" t="0" r="0" b="5715"/>
+            <wp:docPr id="15" name="Picture 15" descr="Graphical user interface, text, application, email&#10;&#10;Description automatically generated"/>
             <wp:cNvGraphicFramePr>
               <a:graphicFrameLocks xmlns:a="http://schemas.openxmlformats.org/drawingml/2006/main" noChangeAspect="1"/>
             </wp:cNvGraphicFramePr>
@@ -1083,17 +1156,11 @@
               <a:graphicData uri="http://schemas.openxmlformats.org/drawingml/2006/picture">
                 <pic:pic xmlns:pic="http://schemas.openxmlformats.org/drawingml/2006/picture">
                   <pic:nvPicPr>
-                    <pic:cNvPr id="534489395" name="Picture 534489395" descr="Graphical user interface, text, application, email&#10;&#10;Description automatically generated"/>
+                    <pic:cNvPr id="15" name="Picture 15" descr="Graphical user interface, text, application, email&#10;&#10;Description automatically generated"/>
                     <pic:cNvPicPr/>
                   </pic:nvPicPr>
                   <pic:blipFill>
-                    <a:blip r:embed="rId17" cstate="print">
-                      <a:extLst>
-                        <a:ext uri="{28A0092B-C50C-407E-A947-70E740481C1C}">
-                          <a14:useLocalDpi xmlns:a14="http://schemas.microsoft.com/office/drawing/2010/main" val="0"/>
-                        </a:ext>
-                      </a:extLst>
-                    </a:blip>
+                    <a:blip r:embed="rId17"/>
                     <a:stretch>
                       <a:fillRect/>
                     </a:stretch>
@@ -1101,7 +1168,7 @@
                   <pic:spPr>
                     <a:xfrm>
                       <a:off x="0" y="0"/>
-                      <a:ext cx="4572000" cy="2238375"/>
+                      <a:ext cx="5903029" cy="2745455"/>
                     </a:xfrm>
                     <a:prstGeom prst="rect">
                       <a:avLst/>
@@ -1201,6 +1268,7 @@
         <w:rPr>
           <w:noProof/>
         </w:rPr>
+        <w:lastRenderedPageBreak/>
         <w:drawing>
           <wp:inline distT="0" distB="0" distL="0" distR="0" wp14:anchorId="293C9F6C" wp14:editId="15BCC1A9">
             <wp:extent cx="4572000" cy="1333500"/>
@@ -1530,96 +1598,11 @@
         <w:ind w:left="720" w:hanging="360"/>
       </w:pPr>
       <w:r>
-        <w:rPr>
-          <w:noProof/>
-        </w:rPr>
-        <mc:AlternateContent>
-          <mc:Choice Requires="wps">
-            <w:drawing>
-              <wp:anchor distT="0" distB="0" distL="114300" distR="114300" simplePos="0" relativeHeight="251659264" behindDoc="0" locked="0" layoutInCell="1" allowOverlap="1" wp14:anchorId="228AEB67" wp14:editId="40A6E2B1">
-                <wp:simplePos x="0" y="0"/>
-                <wp:positionH relativeFrom="column">
-                  <wp:posOffset>5168314</wp:posOffset>
-                </wp:positionH>
-                <wp:positionV relativeFrom="paragraph">
-                  <wp:posOffset>1041400</wp:posOffset>
-                </wp:positionV>
-                <wp:extent cx="324925" cy="275688"/>
-                <wp:effectExtent l="12700" t="12700" r="18415" b="16510"/>
-                <wp:wrapNone/>
-                <wp:docPr id="3" name="Oval 3"/>
-                <wp:cNvGraphicFramePr/>
-                <a:graphic xmlns:a="http://schemas.openxmlformats.org/drawingml/2006/main">
-                  <a:graphicData uri="http://schemas.microsoft.com/office/word/2010/wordprocessingShape">
-                    <wps:wsp>
-                      <wps:cNvSpPr/>
-                      <wps:spPr>
-                        <a:xfrm>
-                          <a:off x="0" y="0"/>
-                          <a:ext cx="324925" cy="275688"/>
-                        </a:xfrm>
-                        <a:prstGeom prst="ellipse">
-                          <a:avLst/>
-                        </a:prstGeom>
-                        <a:noFill/>
-                        <a:ln w="25400">
-                          <a:solidFill>
-                            <a:srgbClr val="FF0000"/>
-                          </a:solidFill>
-                        </a:ln>
-                      </wps:spPr>
-                      <wps:style>
-                        <a:lnRef idx="2">
-                          <a:schemeClr val="accent1">
-                            <a:shade val="50000"/>
-                          </a:schemeClr>
-                        </a:lnRef>
-                        <a:fillRef idx="1">
-                          <a:schemeClr val="accent1"/>
-                        </a:fillRef>
-                        <a:effectRef idx="0">
-                          <a:schemeClr val="accent1"/>
-                        </a:effectRef>
-                        <a:fontRef idx="minor">
-                          <a:schemeClr val="lt1"/>
-                        </a:fontRef>
-                      </wps:style>
-                      <wps:bodyPr rot="0" spcFirstLastPara="0" vertOverflow="overflow" horzOverflow="overflow" vert="horz" wrap="square" lIns="91440" tIns="45720" rIns="91440" bIns="45720" numCol="1" spcCol="0" rtlCol="0" fromWordArt="0" anchor="ctr" anchorCtr="0" forceAA="0" compatLnSpc="1">
-                        <a:prstTxWarp prst="textNoShape">
-                          <a:avLst/>
-                        </a:prstTxWarp>
-                        <a:noAutofit/>
-                      </wps:bodyPr>
-                    </wps:wsp>
-                  </a:graphicData>
-                </a:graphic>
-                <wp14:sizeRelH relativeFrom="margin">
-                  <wp14:pctWidth>0</wp14:pctWidth>
-                </wp14:sizeRelH>
-                <wp14:sizeRelV relativeFrom="margin">
-                  <wp14:pctHeight>0</wp14:pctHeight>
-                </wp14:sizeRelV>
-              </wp:anchor>
-            </w:drawing>
-          </mc:Choice>
-          <mc:Fallback>
-            <w:pict>
-              <v:oval w14:anchorId="280C0602" id="Oval 3" o:spid="_x0000_s1026" style="position:absolute;margin-left:406.95pt;margin-top:82pt;width:25.6pt;height:21.7pt;z-index:251659264;visibility:visible;mso-wrap-style:square;mso-width-percent:0;mso-height-percent:0;mso-wrap-distance-left:9pt;mso-wrap-distance-top:0;mso-wrap-distance-right:9pt;mso-wrap-distance-bottom:0;mso-position-horizontal:absolute;mso-position-horizontal-relative:text;mso-position-vertical:absolute;mso-position-vertical-relative:text;mso-width-percent:0;mso-height-percent:0;mso-width-relative:margin;mso-height-relative:margin;v-text-anchor:middle" o:gfxdata="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" filled="f" strokecolor="red" strokeweight="2pt">
-                <v:stroke joinstyle="miter"/>
-              </v:oval>
-            </w:pict>
-          </mc:Fallback>
-        </mc:AlternateContent>
-      </w:r>
-      <w:r>
-        <w:rPr>
-          <w:noProof/>
-        </w:rPr>
         <w:drawing>
-          <wp:inline distT="0" distB="0" distL="0" distR="0" wp14:anchorId="3F14624D" wp14:editId="3311A372">
-            <wp:extent cx="5528603" cy="1441532"/>
-            <wp:effectExtent l="0" t="0" r="0" b="6350"/>
-            <wp:docPr id="2" name="Picture 2" descr="Graphical user interface, text, application, Teams&#10;&#10;Description automatically generated"/>
+          <wp:inline distT="0" distB="0" distL="0" distR="0" wp14:anchorId="6C05DD67" wp14:editId="44159E85">
+            <wp:extent cx="6010438" cy="1625600"/>
+            <wp:effectExtent l="0" t="0" r="0" b="0"/>
+            <wp:docPr id="16" name="Picture 16" descr="Graphical user interface, text, application, email&#10;&#10;Description automatically generated"/>
             <wp:cNvGraphicFramePr>
               <a:graphicFrameLocks xmlns:a="http://schemas.openxmlformats.org/drawingml/2006/main" noChangeAspect="1"/>
             </wp:cNvGraphicFramePr>
@@ -1627,7 +1610,7 @@
               <a:graphicData uri="http://schemas.openxmlformats.org/drawingml/2006/picture">
                 <pic:pic xmlns:pic="http://schemas.openxmlformats.org/drawingml/2006/picture">
                   <pic:nvPicPr>
-                    <pic:cNvPr id="2" name="Picture 2" descr="Graphical user interface, text, application, Teams&#10;&#10;Description automatically generated"/>
+                    <pic:cNvPr id="16" name="Picture 16" descr="Graphical user interface, text, application, email&#10;&#10;Description automatically generated"/>
                     <pic:cNvPicPr/>
                   </pic:nvPicPr>
                   <pic:blipFill>
@@ -1639,7 +1622,7 @@
                   <pic:spPr>
                     <a:xfrm>
                       <a:off x="0" y="0"/>
-                      <a:ext cx="5550392" cy="1447213"/>
+                      <a:ext cx="6058476" cy="1638593"/>
                     </a:xfrm>
                     <a:prstGeom prst="rect">
                       <a:avLst/>
@@ -1657,6 +1640,7 @@
         <w:ind w:left="720" w:hanging="360"/>
       </w:pPr>
       <w:r>
+        <w:lastRenderedPageBreak/>
         <w:t xml:space="preserve"> </w:t>
       </w:r>
       <w:r>
@@ -1769,8 +1753,97 @@
         <w:rPr>
           <w:bCs/>
         </w:rPr>
-        <w:lastRenderedPageBreak/>
-        <w:t xml:space="preserve">5.    As before, </w:t>
+        <w:t xml:space="preserve">5.    </w:t>
+      </w:r>
+      <w:r>
+        <w:rPr>
+          <w:bCs/>
+        </w:rPr>
+        <w:t>Click on the square to the right to show the pane to search for actions.</w:t>
+      </w:r>
+    </w:p>
+    <w:p>
+      <w:pPr>
+        <w:ind w:left="720" w:hanging="450"/>
+        <w:rPr>
+          <w:bCs/>
+        </w:rPr>
+      </w:pPr>
+    </w:p>
+    <w:p>
+      <w:pPr>
+        <w:ind w:left="720" w:hanging="450"/>
+        <w:rPr>
+          <w:bCs/>
+        </w:rPr>
+      </w:pPr>
+      <w:r>
+        <w:rPr>
+          <w:bCs/>
+        </w:rPr>
+        <w:drawing>
+          <wp:inline distT="0" distB="0" distL="0" distR="0" wp14:anchorId="7560DD8F" wp14:editId="2A5AD586">
+            <wp:extent cx="5232400" cy="1688418"/>
+            <wp:effectExtent l="0" t="0" r="0" b="1270"/>
+            <wp:docPr id="19" name="Picture 19" descr="Graphical user interface, text, application&#10;&#10;Description automatically generated"/>
+            <wp:cNvGraphicFramePr>
+              <a:graphicFrameLocks xmlns:a="http://schemas.openxmlformats.org/drawingml/2006/main" noChangeAspect="1"/>
+            </wp:cNvGraphicFramePr>
+            <a:graphic xmlns:a="http://schemas.openxmlformats.org/drawingml/2006/main">
+              <a:graphicData uri="http://schemas.openxmlformats.org/drawingml/2006/picture">
+                <pic:pic xmlns:pic="http://schemas.openxmlformats.org/drawingml/2006/picture">
+                  <pic:nvPicPr>
+                    <pic:cNvPr id="19" name="Picture 19" descr="Graphical user interface, text, application&#10;&#10;Description automatically generated"/>
+                    <pic:cNvPicPr/>
+                  </pic:nvPicPr>
+                  <pic:blipFill>
+                    <a:blip r:embed="rId23"/>
+                    <a:stretch>
+                      <a:fillRect/>
+                    </a:stretch>
+                  </pic:blipFill>
+                  <pic:spPr>
+                    <a:xfrm>
+                      <a:off x="0" y="0"/>
+                      <a:ext cx="5257216" cy="1696426"/>
+                    </a:xfrm>
+                    <a:prstGeom prst="rect">
+                      <a:avLst/>
+                    </a:prstGeom>
+                  </pic:spPr>
+                </pic:pic>
+              </a:graphicData>
+            </a:graphic>
+          </wp:inline>
+        </w:drawing>
+      </w:r>
+    </w:p>
+    <w:p>
+      <w:pPr>
+        <w:ind w:left="720" w:hanging="450"/>
+        <w:rPr>
+          <w:bCs/>
+        </w:rPr>
+      </w:pPr>
+    </w:p>
+    <w:p>
+      <w:pPr>
+        <w:ind w:left="720" w:hanging="450"/>
+        <w:rPr>
+          <w:bCs/>
+        </w:rPr>
+      </w:pPr>
+      <w:r>
+        <w:rPr>
+          <w:bCs/>
+        </w:rPr>
+        <w:t xml:space="preserve">6.    </w:t>
+      </w:r>
+      <w:r>
+        <w:rPr>
+          <w:bCs/>
+        </w:rPr>
+        <w:t xml:space="preserve">As before, </w:t>
       </w:r>
       <w:r>
         <w:rPr>
@@ -1885,8 +1958,9 @@
           <w:bCs/>
           <w:noProof/>
         </w:rPr>
+        <w:lastRenderedPageBreak/>
         <w:drawing>
-          <wp:anchor distT="0" distB="0" distL="114300" distR="114300" simplePos="0" relativeHeight="251654144" behindDoc="0" locked="0" layoutInCell="1" allowOverlap="1" wp14:anchorId="5BE5069B" wp14:editId="6E5F19A5">
+          <wp:anchor distT="0" distB="0" distL="114300" distR="114300" simplePos="0" relativeHeight="251654144" behindDoc="0" locked="0" layoutInCell="1" allowOverlap="1" wp14:anchorId="5BE5069B" wp14:editId="4F2E69CC">
             <wp:simplePos x="0" y="0"/>
             <wp:positionH relativeFrom="column">
               <wp:posOffset>247162</wp:posOffset>
@@ -1895,7 +1969,7 @@
               <wp:posOffset>138479</wp:posOffset>
             </wp:positionV>
             <wp:extent cx="2691765" cy="3172460"/>
-            <wp:effectExtent l="0" t="0" r="635" b="2540"/>
+            <wp:effectExtent l="0" t="0" r="0" b="3175"/>
             <wp:wrapSquare wrapText="bothSides"/>
             <wp:docPr id="29" name="Picture 29" descr="Graphical user interface, text, application&#10;&#10;Description automatically generated"/>
             <wp:cNvGraphicFramePr>
@@ -1909,7 +1983,7 @@
                     <pic:cNvPicPr/>
                   </pic:nvPicPr>
                   <pic:blipFill>
-                    <a:blip r:embed="rId23">
+                    <a:blip r:embed="rId24">
                       <a:extLst>
                         <a:ext uri="{28A0092B-C50C-407E-A947-70E740481C1C}">
                           <a14:useLocalDpi xmlns:a14="http://schemas.microsoft.com/office/drawing/2010/main" val="0"/>
@@ -2110,9 +2184,9 @@
           <w:noProof/>
         </w:rPr>
         <w:drawing>
-          <wp:inline distT="0" distB="0" distL="0" distR="0" wp14:anchorId="687AE666" wp14:editId="76DBE191">
+          <wp:inline distT="0" distB="0" distL="0" distR="0" wp14:anchorId="687AE666" wp14:editId="2414DB51">
             <wp:extent cx="2468880" cy="3075101"/>
-            <wp:effectExtent l="0" t="0" r="0" b="0"/>
+            <wp:effectExtent l="0" t="0" r="3810" b="0"/>
             <wp:docPr id="34" name="Picture 34" descr="Graphical user interface, text, application&#10;&#10;Description automatically generated"/>
             <wp:cNvGraphicFramePr>
               <a:graphicFrameLocks xmlns:a="http://schemas.openxmlformats.org/drawingml/2006/main" noChangeAspect="1"/>
@@ -2125,7 +2199,7 @@
                     <pic:cNvPicPr/>
                   </pic:nvPicPr>
                   <pic:blipFill>
-                    <a:blip r:embed="rId24"/>
+                    <a:blip r:embed="rId25"/>
                     <a:stretch>
                       <a:fillRect/>
                     </a:stretch>
@@ -2133,7 +2207,7 @@
                   <pic:spPr>
                     <a:xfrm>
                       <a:off x="0" y="0"/>
-                      <a:ext cx="2487402" cy="3098171"/>
+                      <a:ext cx="2468880" cy="3075101"/>
                     </a:xfrm>
                     <a:prstGeom prst="rect">
                       <a:avLst/>
@@ -2157,11 +2231,6 @@
         <w:pStyle w:val="ListParagraph"/>
       </w:pPr>
     </w:p>
-    <w:p/>
-    <w:p/>
-    <w:p/>
-    <w:p/>
-    <w:p/>
     <w:p>
       <w:pPr>
         <w:ind w:left="720" w:hanging="360"/>
@@ -2173,7 +2242,13 @@
         <w:rPr>
           <w:bCs/>
         </w:rPr>
-        <w:t xml:space="preserve">6.   </w:t>
+        <w:t>7</w:t>
+      </w:r>
+      <w:r>
+        <w:rPr>
+          <w:bCs/>
+        </w:rPr>
+        <w:t xml:space="preserve">.   </w:t>
       </w:r>
       <w:r>
         <w:rPr>
@@ -2195,7 +2270,7 @@
         </w:rPr>
         <w:t xml:space="preserve"> the full GitHub Actions Marketplace listing for this action.  Notice the URL at the top - </w:t>
       </w:r>
-      <w:hyperlink r:id="rId25" w:history="1">
+      <w:hyperlink r:id="rId26" w:history="1">
         <w:r>
           <w:rPr>
             <w:rStyle w:val="Hyperlink"/>
@@ -2259,7 +2334,6 @@
           <w:bCs/>
           <w:noProof/>
         </w:rPr>
-        <w:lastRenderedPageBreak/>
         <mc:AlternateContent>
           <mc:Choice Requires="wps">
             <w:drawing>
@@ -2365,7 +2439,7 @@
                     <pic:cNvPicPr/>
                   </pic:nvPicPr>
                   <pic:blipFill>
-                    <a:blip r:embed="rId26"/>
+                    <a:blip r:embed="rId27"/>
                     <a:stretch>
                       <a:fillRect/>
                     </a:stretch>
@@ -2489,7 +2563,13 @@
         <w:rPr>
           <w:bCs/>
         </w:rPr>
-        <w:t>7.    This will put you on the screen for the source code for this GitHub Action.  Notice there is also an Actions button here.  GitHub Actions use CI/CD themselves via GitHub Actions.  Click on the Actions button to see the workflows that are in use/available</w:t>
+        <w:t>8</w:t>
+      </w:r>
+      <w:r>
+        <w:rPr>
+          <w:bCs/>
+        </w:rPr>
+        <w:t>.    This will put you on the screen for the source code for this GitHub Action.  Notice there is also an Actions button here.  GitHub Actions use CI/CD themselves via GitHub Actions.  Click on the Actions button to see the workflows that are in use/available</w:t>
       </w:r>
     </w:p>
     <w:p>
@@ -2514,6 +2594,7 @@
           <w:bCs/>
           <w:noProof/>
         </w:rPr>
+        <w:lastRenderedPageBreak/>
         <w:drawing>
           <wp:inline distT="0" distB="0" distL="0" distR="0" wp14:anchorId="34F700B3" wp14:editId="3EA96AA9">
             <wp:extent cx="3811410" cy="2287905"/>
@@ -2530,7 +2611,7 @@
                     <pic:cNvPicPr/>
                   </pic:nvPicPr>
                   <pic:blipFill>
-                    <a:blip r:embed="rId27"/>
+                    <a:blip r:embed="rId28"/>
                     <a:stretch>
                       <a:fillRect/>
                     </a:stretch>
@@ -2759,7 +2840,6 @@
           <w:rFonts w:ascii="Consolas" w:hAnsi="Consolas" w:cs="Consolas"/>
           <w:bCs/>
         </w:rPr>
-        <w:lastRenderedPageBreak/>
         <w:t xml:space="preserve">    name: greetings-jar</w:t>
       </w:r>
     </w:p>
@@ -2812,7 +2892,7 @@
                     <pic:cNvPicPr/>
                   </pic:nvPicPr>
                   <pic:blipFill>
-                    <a:blip r:embed="rId28"/>
+                    <a:blip r:embed="rId29"/>
                     <a:stretch>
                       <a:fillRect/>
                     </a:stretch>
@@ -2910,6 +2990,7 @@
         <w:rPr>
           <w:noProof/>
         </w:rPr>
+        <w:lastRenderedPageBreak/>
         <w:drawing>
           <wp:inline distT="0" distB="0" distL="0" distR="0" wp14:anchorId="4A1ADCA4" wp14:editId="7D377450">
             <wp:extent cx="1954427" cy="1948376"/>
@@ -2926,7 +3007,7 @@
                     <pic:cNvPicPr/>
                   </pic:nvPicPr>
                   <pic:blipFill>
-                    <a:blip r:embed="rId29"/>
+                    <a:blip r:embed="rId30"/>
                     <a:stretch>
                       <a:fillRect/>
                     </a:stretch>
@@ -3007,7 +3088,21 @@
           <w:rFonts w:cstheme="minorHAnsi"/>
           <w:bCs/>
         </w:rPr>
-        <w:t xml:space="preserve">  You can download the artifact from there.  Click on the name of the artifact to try this.</w:t>
+        <w:t xml:space="preserve">  </w:t>
+      </w:r>
+      <w:r>
+        <w:rPr>
+          <w:rFonts w:cstheme="minorHAnsi"/>
+          <w:bCs/>
+        </w:rPr>
+        <w:t xml:space="preserve">(You may have to scroll past several warnings that you can ignore.) </w:t>
+      </w:r>
+      <w:r>
+        <w:rPr>
+          <w:rFonts w:cstheme="minorHAnsi"/>
+          <w:bCs/>
+        </w:rPr>
+        <w:t>You can download the artifact from there.  Click on the name of the artifact to try this.</w:t>
       </w:r>
     </w:p>
     <w:p>
@@ -3028,7 +3123,6 @@
           <w:bCs/>
           <w:noProof/>
         </w:rPr>
-        <w:lastRenderedPageBreak/>
         <mc:AlternateContent>
           <mc:Choice Requires="wps">
             <w:drawing>
@@ -3127,7 +3221,7 @@
                     <pic:cNvPicPr/>
                   </pic:nvPicPr>
                   <pic:blipFill>
-                    <a:blip r:embed="rId30"/>
+                    <a:blip r:embed="rId31"/>
                     <a:stretch>
                       <a:fillRect/>
                     </a:stretch>
@@ -3298,7 +3392,11 @@
         <w:t xml:space="preserve">bold </w:t>
       </w:r>
       <w:r>
-        <w:t>below in the "Conventional Changelog Action" step.  See the screen capture below for a reference of where to add this.</w:t>
+        <w:t xml:space="preserve">below in the </w:t>
+      </w:r>
+      <w:r>
+        <w:lastRenderedPageBreak/>
+        <w:t>"Conventional Changelog Action" step.  See the screen capture below for a reference of where to add this.</w:t>
       </w:r>
       <w:r>
         <w:t xml:space="preserve">  </w:t>
@@ -3439,7 +3537,7 @@
         </w:rPr>
         <w:t xml:space="preserve">      uses: </w:t>
       </w:r>
-      <w:hyperlink r:id="rId31" w:history="1">
+      <w:hyperlink r:id="rId32" w:history="1">
         <w:r>
           <w:rPr>
             <w:rStyle w:val="Hyperlink"/>
@@ -3501,7 +3599,7 @@
                     <pic:cNvPicPr/>
                   </pic:nvPicPr>
                   <pic:blipFill>
-                    <a:blip r:embed="rId32"/>
+                    <a:blip r:embed="rId33"/>
                     <a:stretch>
                       <a:fillRect/>
                     </a:stretch>
@@ -3536,7 +3634,6 @@
         </w:numPr>
       </w:pPr>
       <w:r>
-        <w:lastRenderedPageBreak/>
         <w:t xml:space="preserve">Now, we need to construct the reference to get the version output from the changelog step.  This </w:t>
       </w:r>
       <w:r>
@@ -3744,18 +3841,7 @@
           <w:sz w:val="20"/>
           <w:szCs w:val="20"/>
         </w:rPr>
-        <w:t xml:space="preserve"> </w:t>
-      </w:r>
-      <w:r>
-        <w:rPr>
-          <w:rFonts w:ascii="Consolas" w:hAnsi="Consolas" w:cs="Consolas"/>
-          <w:b/>
-          <w:bCs/>
-          <w:color w:val="000000"/>
-          <w:sz w:val="20"/>
-          <w:szCs w:val="20"/>
-        </w:rPr>
-        <w:t xml:space="preserve">run: mv build/libs/greetings-ci.jar build/libs/greetings-ci-${{ </w:t>
+        <w:t xml:space="preserve"> run: mv build/libs/greetings-ci.jar build/libs/greetings-ci-${{ </w:t>
       </w:r>
       <w:proofErr w:type="spellStart"/>
       <w:r>
@@ -3857,6 +3943,9 @@
         <w:pStyle w:val="ListParagraph"/>
       </w:pPr>
       <w:r>
+        <w:rPr>
+          <w:noProof/>
+        </w:rPr>
         <w:drawing>
           <wp:inline distT="0" distB="0" distL="0" distR="0" wp14:anchorId="53339167" wp14:editId="32ABBCFF">
             <wp:extent cx="5824025" cy="1595675"/>
@@ -3873,7 +3962,7 @@
                     <pic:cNvPicPr/>
                   </pic:nvPicPr>
                   <pic:blipFill>
-                    <a:blip r:embed="rId33"/>
+                    <a:blip r:embed="rId34"/>
                     <a:stretch>
                       <a:fillRect/>
                     </a:stretch>
@@ -3930,6 +4019,7 @@
         <w:rPr>
           <w:noProof/>
         </w:rPr>
+        <w:lastRenderedPageBreak/>
         <w:drawing>
           <wp:inline distT="0" distB="0" distL="0" distR="0" wp14:anchorId="0BA080C3" wp14:editId="237051A9">
             <wp:extent cx="2065867" cy="2091852"/>
@@ -3946,7 +4036,7 @@
                     <pic:cNvPicPr/>
                   </pic:nvPicPr>
                   <pic:blipFill>
-                    <a:blip r:embed="rId34"/>
+                    <a:blip r:embed="rId35"/>
                     <a:stretch>
                       <a:fillRect/>
                     </a:stretch>
@@ -4008,17 +4098,14 @@
     <w:p>
       <w:pPr>
         <w:pStyle w:val="ListParagraph"/>
-      </w:pPr>
-      <w:r>
-        <w:rPr>
-          <w:noProof/>
-        </w:rPr>
-        <w:lastRenderedPageBreak/>
+        <w:ind w:hanging="450"/>
+      </w:pPr>
+      <w:r>
         <w:drawing>
-          <wp:inline distT="0" distB="0" distL="0" distR="0" wp14:anchorId="78A61CD5" wp14:editId="11C36441">
-            <wp:extent cx="5225864" cy="5675385"/>
-            <wp:effectExtent l="0" t="0" r="0" b="1905"/>
-            <wp:docPr id="20" name="Picture 20" descr="Text&#10;&#10;Description automatically generated"/>
+          <wp:inline distT="0" distB="0" distL="0" distR="0" wp14:anchorId="2E4EEAB9" wp14:editId="1DEEFD7B">
+            <wp:extent cx="6858000" cy="3027680"/>
+            <wp:effectExtent l="0" t="0" r="0" b="0"/>
+            <wp:docPr id="23" name="Picture 23" descr="Graphical user interface, text, application&#10;&#10;Description automatically generated"/>
             <wp:cNvGraphicFramePr>
               <a:graphicFrameLocks xmlns:a="http://schemas.openxmlformats.org/drawingml/2006/main" noChangeAspect="1"/>
             </wp:cNvGraphicFramePr>
@@ -4026,11 +4113,11 @@
               <a:graphicData uri="http://schemas.openxmlformats.org/drawingml/2006/picture">
                 <pic:pic xmlns:pic="http://schemas.openxmlformats.org/drawingml/2006/picture">
                   <pic:nvPicPr>
-                    <pic:cNvPr id="20" name="Picture 20" descr="Text&#10;&#10;Description automatically generated"/>
+                    <pic:cNvPr id="23" name="Picture 23" descr="Graphical user interface, text, application&#10;&#10;Description automatically generated"/>
                     <pic:cNvPicPr/>
                   </pic:nvPicPr>
                   <pic:blipFill>
-                    <a:blip r:embed="rId35"/>
+                    <a:blip r:embed="rId36"/>
                     <a:stretch>
                       <a:fillRect/>
                     </a:stretch>
@@ -4038,7 +4125,7 @@
                   <pic:spPr>
                     <a:xfrm>
                       <a:off x="0" y="0"/>
-                      <a:ext cx="5249359" cy="5700901"/>
+                      <a:ext cx="6858000" cy="3027680"/>
                     </a:xfrm>
                     <a:prstGeom prst="rect">
                       <a:avLst/>
@@ -4099,11 +4186,6 @@
       <w:r>
         <w:t>)</w:t>
       </w:r>
-    </w:p>
-    <w:p>
-      <w:pPr>
-        <w:pStyle w:val="ListParagraph"/>
-      </w:pPr>
     </w:p>
     <w:p>
       <w:pPr>
@@ -4166,7 +4248,7 @@
                     <pic:cNvPicPr/>
                   </pic:nvPicPr>
                   <pic:blipFill>
-                    <a:blip r:embed="rId36"/>
+                    <a:blip r:embed="rId37"/>
                     <a:stretch>
                       <a:fillRect/>
                     </a:stretch>
@@ -4218,7 +4300,7 @@
                     <pic:cNvPicPr/>
                   </pic:nvPicPr>
                   <pic:blipFill>
-                    <a:blip r:embed="rId37"/>
+                    <a:blip r:embed="rId38"/>
                     <a:stretch>
                       <a:fillRect/>
                     </a:stretch>
@@ -4336,17 +4418,33 @@
         <w:t>First, let's create a new script to test our code.  To create a new file via the browser, go back to the "Code" tab at the top</w:t>
       </w:r>
       <w:r>
-        <w:t xml:space="preserve">.  You should still be in the </w:t>
-      </w:r>
-      <w:r>
-        <w:rPr>
+        <w:t xml:space="preserve">.  </w:t>
+      </w:r>
+      <w:r>
+        <w:rPr>
+          <w:b/>
+          <w:bCs/>
+        </w:rPr>
+        <w:t xml:space="preserve">You should still be in the </w:t>
+      </w:r>
+      <w:r>
+        <w:rPr>
+          <w:b/>
+          <w:bCs/>
           <w:i/>
           <w:iCs/>
         </w:rPr>
         <w:t xml:space="preserve">artifact </w:t>
       </w:r>
       <w:r>
-        <w:t>branch.  C</w:t>
+        <w:rPr>
+          <w:b/>
+          <w:bCs/>
+        </w:rPr>
+        <w:t>branch.</w:t>
+      </w:r>
+      <w:r>
+        <w:t xml:space="preserve">  C</w:t>
       </w:r>
       <w:r>
         <w:t xml:space="preserve">lick on the </w:t>
@@ -4394,6 +4492,9 @@
         <w:ind w:left="1080"/>
       </w:pPr>
       <w:r>
+        <w:rPr>
+          <w:noProof/>
+        </w:rPr>
         <w:drawing>
           <wp:inline distT="0" distB="0" distL="0" distR="0" wp14:anchorId="2774F334" wp14:editId="4CA2CA29">
             <wp:extent cx="5461000" cy="1143000"/>
@@ -4410,7 +4511,7 @@
                     <pic:cNvPicPr/>
                   </pic:nvPicPr>
                   <pic:blipFill>
-                    <a:blip r:embed="rId38"/>
+                    <a:blip r:embed="rId39"/>
                     <a:stretch>
                       <a:fillRect/>
                     </a:stretch>
@@ -4447,10 +4548,7 @@
         <w:ind w:left="720"/>
       </w:pPr>
       <w:r>
-        <w:t>In the new editor that pops up, you'll be at the location to type in a name.  You can name this "test-script.sh".  Then copy and paste the following code into the new file.</w:t>
-      </w:r>
-      <w:r>
-        <w:t xml:space="preserve"> </w:t>
+        <w:t xml:space="preserve">In the new editor that pops up, you'll be at the location to type in a name.  You can name this "test-script.sh".  Then copy and paste the following code into the new file. </w:t>
       </w:r>
       <w:r>
         <w:rPr>
@@ -4934,6 +5032,9 @@
         <w:ind w:left="1080"/>
       </w:pPr>
       <w:r>
+        <w:rPr>
+          <w:noProof/>
+        </w:rPr>
         <w:drawing>
           <wp:inline distT="0" distB="0" distL="0" distR="0" wp14:anchorId="280BBB67" wp14:editId="652128E5">
             <wp:extent cx="4749800" cy="2324100"/>
@@ -4950,7 +5051,7 @@
                     <pic:cNvPicPr/>
                   </pic:nvPicPr>
                   <pic:blipFill>
-                    <a:blip r:embed="rId39"/>
+                    <a:blip r:embed="rId40"/>
                     <a:stretch>
                       <a:fillRect/>
                     </a:stretch>
@@ -5028,6 +5129,9 @@
         <w:ind w:left="1080"/>
       </w:pPr>
       <w:r>
+        <w:rPr>
+          <w:noProof/>
+        </w:rPr>
         <w:drawing>
           <wp:inline distT="0" distB="0" distL="0" distR="0" wp14:anchorId="618A9E84" wp14:editId="1DF0101D">
             <wp:extent cx="5003800" cy="2146300"/>
@@ -5044,7 +5148,7 @@
                     <pic:cNvPicPr/>
                   </pic:nvPicPr>
                   <pic:blipFill>
-                    <a:blip r:embed="rId40"/>
+                    <a:blip r:embed="rId41"/>
                     <a:stretch>
                       <a:fillRect/>
                     </a:stretch>
@@ -5262,6 +5366,7 @@
         <w:rPr>
           <w:rFonts w:cstheme="minorHAnsi"/>
           <w:bCs/>
+          <w:noProof/>
           <w:sz w:val="24"/>
           <w:szCs w:val="24"/>
         </w:rPr>
@@ -5282,7 +5387,7 @@
                     <pic:cNvPicPr/>
                   </pic:nvPicPr>
                   <pic:blipFill>
-                    <a:blip r:embed="rId41"/>
+                    <a:blip r:embed="rId42"/>
                     <a:stretch>
                       <a:fillRect/>
                     </a:stretch>
@@ -6305,6 +6410,7 @@
           <w:rFonts w:ascii="Consolas" w:hAnsi="Consolas" w:cs="Consolas"/>
           <w:b/>
           <w:bCs/>
+          <w:noProof/>
           <w:sz w:val="20"/>
           <w:szCs w:val="20"/>
         </w:rPr>
@@ -6325,7 +6431,7 @@
                     <pic:cNvPicPr/>
                   </pic:nvPicPr>
                   <pic:blipFill>
-                    <a:blip r:embed="rId42"/>
+                    <a:blip r:embed="rId43"/>
                     <a:stretch>
                       <a:fillRect/>
                     </a:stretch>
@@ -6568,7 +6674,7 @@
                     <pic:cNvPicPr/>
                   </pic:nvPicPr>
                   <pic:blipFill>
-                    <a:blip r:embed="rId43"/>
+                    <a:blip r:embed="rId44"/>
                     <a:stretch>
                       <a:fillRect/>
                     </a:stretch>
@@ -6737,7 +6843,7 @@
                     <pic:cNvPicPr/>
                   </pic:nvPicPr>
                   <pic:blipFill>
-                    <a:blip r:embed="rId44"/>
+                    <a:blip r:embed="rId45"/>
                     <a:stretch>
                       <a:fillRect/>
                     </a:stretch>
@@ -6814,6 +6920,9 @@
         <w:ind w:left="720" w:hanging="270"/>
       </w:pPr>
       <w:r>
+        <w:rPr>
+          <w:noProof/>
+        </w:rPr>
         <w:drawing>
           <wp:inline distT="0" distB="0" distL="0" distR="0" wp14:anchorId="6F0A8A78" wp14:editId="3E1B8A53">
             <wp:extent cx="5922498" cy="2402450"/>
@@ -6830,7 +6939,7 @@
                     <pic:cNvPicPr/>
                   </pic:nvPicPr>
                   <pic:blipFill>
-                    <a:blip r:embed="rId45"/>
+                    <a:blip r:embed="rId46"/>
                     <a:stretch>
                       <a:fillRect/>
                     </a:stretch>
@@ -6895,7 +7004,7 @@
                     <pic:cNvPicPr/>
                   </pic:nvPicPr>
                   <pic:blipFill>
-                    <a:blip r:embed="rId46"/>
+                    <a:blip r:embed="rId47"/>
                     <a:stretch>
                       <a:fillRect/>
                     </a:stretch>
@@ -6970,7 +7079,7 @@
                     <pic:cNvPicPr/>
                   </pic:nvPicPr>
                   <pic:blipFill>
-                    <a:blip r:embed="rId47"/>
+                    <a:blip r:embed="rId48"/>
                     <a:stretch>
                       <a:fillRect/>
                     </a:stretch>
@@ -7087,15 +7196,30 @@
         <w:t xml:space="preserve">main </w:t>
       </w:r>
       <w:r>
-        <w:t xml:space="preserve">(not </w:t>
+        <w:t>(</w:t>
+      </w:r>
+      <w:r>
+        <w:rPr>
+          <w:color w:val="FF0000"/>
+        </w:rPr>
+        <w:t xml:space="preserve">not </w:t>
       </w:r>
       <w:proofErr w:type="spellStart"/>
       <w:r>
+        <w:rPr>
+          <w:color w:val="FF0000"/>
+        </w:rPr>
         <w:t>skillrepos</w:t>
       </w:r>
       <w:proofErr w:type="spellEnd"/>
       <w:r>
-        <w:t xml:space="preserve">/greetings-ci) and the compare value to be for </w:t>
+        <w:rPr>
+          <w:color w:val="FF0000"/>
+        </w:rPr>
+        <w:t>/greetings-ci</w:t>
+      </w:r>
+      <w:r>
+        <w:t xml:space="preserve">) and the compare value to be for </w:t>
       </w:r>
       <w:r>
         <w:rPr>
@@ -7206,6 +7330,9 @@
         <w:ind w:hanging="360"/>
       </w:pPr>
       <w:r>
+        <w:rPr>
+          <w:noProof/>
+        </w:rPr>
         <w:lastRenderedPageBreak/>
         <w:drawing>
           <wp:inline distT="0" distB="0" distL="0" distR="0" wp14:anchorId="3D946E21" wp14:editId="385D88AA">
@@ -7223,7 +7350,7 @@
                     <pic:cNvPicPr/>
                   </pic:nvPicPr>
                   <pic:blipFill>
-                    <a:blip r:embed="rId48"/>
+                    <a:blip r:embed="rId49"/>
                     <a:stretch>
                       <a:fillRect/>
                     </a:stretch>
@@ -7267,6 +7394,7 @@
         <w:rPr>
           <w:rFonts w:cstheme="minorHAnsi"/>
           <w:bCs/>
+          <w:noProof/>
           <w:sz w:val="24"/>
           <w:szCs w:val="24"/>
         </w:rPr>
@@ -7286,7 +7414,7 @@
                     <pic:cNvPicPr/>
                   </pic:nvPicPr>
                   <pic:blipFill>
-                    <a:blip r:embed="rId49"/>
+                    <a:blip r:embed="rId50"/>
                     <a:stretch>
                       <a:fillRect/>
                     </a:stretch>
@@ -7323,6 +7451,7 @@
         <w:rPr>
           <w:rFonts w:cstheme="minorHAnsi"/>
           <w:bCs/>
+          <w:noProof/>
           <w:sz w:val="24"/>
           <w:szCs w:val="24"/>
         </w:rPr>
@@ -7342,7 +7471,7 @@
                     <pic:cNvPicPr/>
                   </pic:nvPicPr>
                   <pic:blipFill>
-                    <a:blip r:embed="rId50"/>
+                    <a:blip r:embed="rId51"/>
                     <a:stretch>
                       <a:fillRect/>
                     </a:stretch>
@@ -7655,7 +7784,7 @@
           <w:sz w:val="24"/>
           <w:szCs w:val="24"/>
         </w:rPr>
-        <w:t xml:space="preserve">   </w:t>
+        <w:t xml:space="preserve">            </w:t>
       </w:r>
       <w:r>
         <w:rPr>
@@ -7666,17 +7795,6 @@
           <w:sz w:val="24"/>
           <w:szCs w:val="24"/>
         </w:rPr>
-        <w:t xml:space="preserve">         </w:t>
-      </w:r>
-      <w:r>
-        <w:rPr>
-          <w:rFonts w:ascii="Consolas" w:hAnsi="Consolas" w:cs="Consolas"/>
-          <w:b/>
-          <w:bCs/>
-          <w:color w:val="000000"/>
-          <w:sz w:val="24"/>
-          <w:szCs w:val="24"/>
-        </w:rPr>
         <w:t>description: 'Input Version'</w:t>
       </w:r>
     </w:p>
@@ -7778,6 +7896,9 @@
         <w:ind w:left="720" w:hanging="360"/>
       </w:pPr>
       <w:r>
+        <w:rPr>
+          <w:noProof/>
+        </w:rPr>
         <w:drawing>
           <wp:inline distT="0" distB="0" distL="0" distR="0" wp14:anchorId="6B715FAC" wp14:editId="77703501">
             <wp:extent cx="2946400" cy="3048000"/>
@@ -7794,7 +7915,7 @@
                     <pic:cNvPicPr/>
                   </pic:nvPicPr>
                   <pic:blipFill>
-                    <a:blip r:embed="rId51"/>
+                    <a:blip r:embed="rId52"/>
                     <a:stretch>
                       <a:fillRect/>
                     </a:stretch>
@@ -7865,7 +7986,13 @@
       </w:r>
       <w:proofErr w:type="spellEnd"/>
       <w:r>
-        <w:t xml:space="preserve"> event trigger in our last set of code changes, if you select the workflow, you should see a blue bar that has a button that allows you to manually run the workflow. </w:t>
+        <w:t xml:space="preserve"> event trigger in our last set of code changes, if you select the workflow</w:t>
+      </w:r>
+      <w:r>
+        <w:t xml:space="preserve"> from the Actions tab, </w:t>
+      </w:r>
+      <w:r>
+        <w:t xml:space="preserve"> you should see a blue bar that has a button that allows you to manually run the workflow. </w:t>
       </w:r>
     </w:p>
     <w:p>
@@ -8011,6 +8138,9 @@
         <w:ind w:left="720" w:hanging="360"/>
       </w:pPr>
       <w:r>
+        <w:rPr>
+          <w:noProof/>
+        </w:rPr>
         <w:lastRenderedPageBreak/>
         <w:drawing>
           <wp:inline distT="0" distB="0" distL="0" distR="0" wp14:anchorId="5F0D011E" wp14:editId="41292DF8">
@@ -8028,7 +8158,7 @@
                     <pic:cNvPicPr/>
                   </pic:nvPicPr>
                   <pic:blipFill>
-                    <a:blip r:embed="rId52"/>
+                    <a:blip r:embed="rId53"/>
                     <a:stretch>
                       <a:fillRect/>
                     </a:stretch>
@@ -8080,6 +8210,9 @@
         <w:ind w:left="720" w:firstLine="1440"/>
       </w:pPr>
       <w:r>
+        <w:rPr>
+          <w:noProof/>
+        </w:rPr>
         <w:drawing>
           <wp:inline distT="0" distB="0" distL="0" distR="0" wp14:anchorId="642F5329" wp14:editId="069624FD">
             <wp:extent cx="3683000" cy="711200"/>
@@ -8096,7 +8229,7 @@
                     <pic:cNvPicPr/>
                   </pic:nvPicPr>
                   <pic:blipFill>
-                    <a:blip r:embed="rId53"/>
+                    <a:blip r:embed="rId54"/>
                     <a:stretch>
                       <a:fillRect/>
                     </a:stretch>
@@ -8212,7 +8345,7 @@
         </w:rPr>
         <w:t xml:space="preserve"> need to prepare a Personal Access Token (PAT) and add it to a secret that our workflow can reference.  If you already have a PAT, you may be able to use it if it has access to the project.  If not, you'll need to create a new one.  Go to </w:t>
       </w:r>
-      <w:hyperlink r:id="rId54" w:history="1">
+      <w:hyperlink r:id="rId55" w:history="1">
         <w:r>
           <w:rPr>
             <w:rStyle w:val="Hyperlink"/>
@@ -8266,7 +8399,7 @@
         </w:rPr>
         <w:t xml:space="preserve">(Alternatively, on the GitHub repo screen, click on your profile picture in the upper right, then select "Settings" from the drop-down menu.  You should be on the </w:t>
       </w:r>
-      <w:hyperlink r:id="rId55" w:history="1">
+      <w:hyperlink r:id="rId56" w:history="1">
         <w:r>
           <w:rPr>
             <w:rStyle w:val="Hyperlink"/>
@@ -8287,6 +8420,15 @@
         </w:rPr>
         <w:t xml:space="preserve"> screen.  On this page on the left-hand side, select "Developer settings" near the bottom.  On the next page, select "Personal access tokens".)</w:t>
       </w:r>
+      <w:r>
+        <w:rPr>
+          <w:rFonts w:cstheme="minorHAnsi"/>
+          <w:bCs/>
+          <w:sz w:val="24"/>
+          <w:szCs w:val="24"/>
+        </w:rPr>
+        <w:t xml:space="preserve"> Then select "Tokens (classic)".</w:t>
+      </w:r>
     </w:p>
     <w:p>
       <w:pPr>
@@ -8341,14 +8483,13 @@
         <w:rPr>
           <w:rFonts w:cstheme="minorHAnsi"/>
           <w:bCs/>
-          <w:noProof/>
         </w:rPr>
         <w:lastRenderedPageBreak/>
         <w:drawing>
-          <wp:inline distT="0" distB="0" distL="0" distR="0" wp14:anchorId="4493E377" wp14:editId="788A34E7">
-            <wp:extent cx="5057940" cy="2902227"/>
-            <wp:effectExtent l="0" t="0" r="0" b="6350"/>
-            <wp:docPr id="102" name="Picture 102" descr="Graphical user interface, text, application, email&#10;&#10;Description automatically generated"/>
+          <wp:inline distT="0" distB="0" distL="0" distR="0" wp14:anchorId="359DA36F" wp14:editId="35857039">
+            <wp:extent cx="4427601" cy="3920067"/>
+            <wp:effectExtent l="0" t="0" r="5080" b="4445"/>
+            <wp:docPr id="24" name="Picture 24" descr="Graphical user interface, text, application, email&#10;&#10;Description automatically generated"/>
             <wp:cNvGraphicFramePr>
               <a:graphicFrameLocks xmlns:a="http://schemas.openxmlformats.org/drawingml/2006/main" noChangeAspect="1"/>
             </wp:cNvGraphicFramePr>
@@ -8356,11 +8497,11 @@
               <a:graphicData uri="http://schemas.openxmlformats.org/drawingml/2006/picture">
                 <pic:pic xmlns:pic="http://schemas.openxmlformats.org/drawingml/2006/picture">
                   <pic:nvPicPr>
-                    <pic:cNvPr id="102" name="Picture 102" descr="Graphical user interface, text, application, email&#10;&#10;Description automatically generated"/>
+                    <pic:cNvPr id="24" name="Picture 24" descr="Graphical user interface, text, application, email&#10;&#10;Description automatically generated"/>
                     <pic:cNvPicPr/>
                   </pic:nvPicPr>
                   <pic:blipFill>
-                    <a:blip r:embed="rId56"/>
+                    <a:blip r:embed="rId57"/>
                     <a:stretch>
                       <a:fillRect/>
                     </a:stretch>
@@ -8368,7 +8509,7 @@
                   <pic:spPr>
                     <a:xfrm>
                       <a:off x="0" y="0"/>
-                      <a:ext cx="5057940" cy="2902227"/>
+                      <a:ext cx="4438863" cy="3930038"/>
                     </a:xfrm>
                     <a:prstGeom prst="rect">
                       <a:avLst/>
@@ -8452,7 +8593,7 @@
                     <pic:cNvPicPr/>
                   </pic:nvPicPr>
                   <pic:blipFill>
-                    <a:blip r:embed="rId57"/>
+                    <a:blip r:embed="rId58"/>
                     <a:stretch>
                       <a:fillRect/>
                     </a:stretch>
@@ -8549,7 +8690,7 @@
           <w:sz w:val="24"/>
           <w:szCs w:val="24"/>
         </w:rPr>
-        <w:t xml:space="preserve"> top menu select "Settings".  Then on the left-hand side, select "Secrets"</w:t>
+        <w:t xml:space="preserve"> top menu select "Settings".  Then on the left-hand side, select "Secrets</w:t>
       </w:r>
       <w:r>
         <w:rPr>
@@ -8558,7 +8699,7 @@
           <w:sz w:val="24"/>
           <w:szCs w:val="24"/>
         </w:rPr>
-        <w:t xml:space="preserve"> and select "Actions"</w:t>
+        <w:t xml:space="preserve"> and variables</w:t>
       </w:r>
       <w:r>
         <w:rPr>
@@ -8567,7 +8708,43 @@
           <w:sz w:val="24"/>
           <w:szCs w:val="24"/>
         </w:rPr>
-        <w:t>.  Now, click on the "New repository secret in the upper right to create a new secret for the action to use.</w:t>
+        <w:t>"</w:t>
+      </w:r>
+      <w:r>
+        <w:rPr>
+          <w:rFonts w:cstheme="minorHAnsi"/>
+          <w:bCs/>
+          <w:sz w:val="24"/>
+          <w:szCs w:val="24"/>
+        </w:rPr>
+        <w:t xml:space="preserve"> and select "Actions"</w:t>
+      </w:r>
+      <w:r>
+        <w:rPr>
+          <w:rFonts w:cstheme="minorHAnsi"/>
+          <w:bCs/>
+          <w:sz w:val="24"/>
+          <w:szCs w:val="24"/>
+        </w:rPr>
+        <w:t xml:space="preserve">.  Now, click on the "New repository secret </w:t>
+      </w:r>
+      <w:r>
+        <w:rPr>
+          <w:rFonts w:cstheme="minorHAnsi"/>
+          <w:bCs/>
+          <w:sz w:val="24"/>
+          <w:szCs w:val="24"/>
+        </w:rPr>
+        <w:t xml:space="preserve">button </w:t>
+      </w:r>
+      <w:r>
+        <w:rPr>
+          <w:rFonts w:cstheme="minorHAnsi"/>
+          <w:bCs/>
+          <w:sz w:val="24"/>
+          <w:szCs w:val="24"/>
+        </w:rPr>
+        <w:t>in the upper right to create a new secret for the action to use.</w:t>
       </w:r>
     </w:p>
     <w:p>
@@ -8586,15 +8763,444 @@
         <w:rPr>
           <w:rFonts w:cstheme="minorHAnsi"/>
           <w:bCs/>
-          <w:noProof/>
           <w:sz w:val="24"/>
           <w:szCs w:val="24"/>
         </w:rPr>
+        <w:lastRenderedPageBreak/>
+        <mc:AlternateContent>
+          <mc:Choice Requires="wps">
+            <w:drawing>
+              <wp:anchor distT="0" distB="0" distL="114300" distR="114300" simplePos="0" relativeHeight="251676672" behindDoc="0" locked="0" layoutInCell="1" allowOverlap="1" wp14:anchorId="29E52B15" wp14:editId="7B71303A">
+                <wp:simplePos x="0" y="0"/>
+                <wp:positionH relativeFrom="column">
+                  <wp:posOffset>4559300</wp:posOffset>
+                </wp:positionH>
+                <wp:positionV relativeFrom="paragraph">
+                  <wp:posOffset>1488652</wp:posOffset>
+                </wp:positionV>
+                <wp:extent cx="1117600" cy="544406"/>
+                <wp:effectExtent l="12700" t="12700" r="12700" b="14605"/>
+                <wp:wrapNone/>
+                <wp:docPr id="31" name="Oval 6"/>
+                <wp:cNvGraphicFramePr xmlns:a="http://schemas.openxmlformats.org/drawingml/2006/main"/>
+                <a:graphic xmlns:a="http://schemas.openxmlformats.org/drawingml/2006/main">
+                  <a:graphicData uri="http://schemas.microsoft.com/office/word/2010/wordprocessingShape">
+                    <wps:wsp>
+                      <wps:cNvSpPr/>
+                      <wps:spPr>
+                        <a:xfrm>
+                          <a:off x="0" y="0"/>
+                          <a:ext cx="1117600" cy="544406"/>
+                        </a:xfrm>
+                        <a:prstGeom prst="ellipse">
+                          <a:avLst/>
+                        </a:prstGeom>
+                        <a:noFill/>
+                        <a:ln w="22225">
+                          <a:solidFill>
+                            <a:srgbClr val="FF0000"/>
+                          </a:solidFill>
+                        </a:ln>
+                      </wps:spPr>
+                      <wps:style>
+                        <a:lnRef idx="2">
+                          <a:schemeClr val="accent1">
+                            <a:shade val="50000"/>
+                          </a:schemeClr>
+                        </a:lnRef>
+                        <a:fillRef idx="1">
+                          <a:schemeClr val="accent1"/>
+                        </a:fillRef>
+                        <a:effectRef idx="0">
+                          <a:schemeClr val="accent1"/>
+                        </a:effectRef>
+                        <a:fontRef idx="minor">
+                          <a:schemeClr val="lt1"/>
+                        </a:fontRef>
+                      </wps:style>
+                      <wps:txbx>
+                        <w:txbxContent>
+                          <w:p>
+                            <w:pPr>
+                              <w:spacing w:after="160" w:line="256" w:lineRule="auto"/>
+                              <w:jc w:val="center"/>
+                              <w:textAlignment w:val="baseline"/>
+                              <w:rPr>
+                                <w:rFonts w:asciiTheme="minorHAnsi" w:eastAsia="Calibri" w:hAnsi="Calibri"/>
+                                <w:color w:val="FF0000"/>
+                                <w:kern w:val="24"/>
+                                <w:sz w:val="22"/>
+                                <w:szCs w:val="22"/>
+                              </w:rPr>
+                            </w:pPr>
+                            <w:r>
+                              <w:rPr>
+                                <w:rFonts w:asciiTheme="minorHAnsi" w:eastAsia="Calibri" w:hAnsi="Calibri"/>
+                                <w:color w:val="FF0000"/>
+                                <w:kern w:val="24"/>
+                                <w:sz w:val="22"/>
+                                <w:szCs w:val="22"/>
+                              </w:rPr>
+                              <w:t>3</w:t>
+                            </w:r>
+                          </w:p>
+                        </w:txbxContent>
+                      </wps:txbx>
+                      <wps:bodyPr rot="0" spcFirstLastPara="0" vert="horz" wrap="square" lIns="91440" tIns="45720" rIns="91440" bIns="45720" numCol="1" spcCol="0" rtlCol="0" fromWordArt="0" anchor="ctr" anchorCtr="0" forceAA="0" compatLnSpc="1">
+                        <a:prstTxWarp prst="textNoShape">
+                          <a:avLst/>
+                        </a:prstTxWarp>
+                        <a:noAutofit/>
+                      </wps:bodyPr>
+                    </wps:wsp>
+                  </a:graphicData>
+                </a:graphic>
+                <wp14:sizeRelH relativeFrom="margin">
+                  <wp14:pctWidth>0</wp14:pctWidth>
+                </wp14:sizeRelH>
+                <wp14:sizeRelV relativeFrom="margin">
+                  <wp14:pctHeight>0</wp14:pctHeight>
+                </wp14:sizeRelV>
+              </wp:anchor>
+            </w:drawing>
+          </mc:Choice>
+          <mc:Fallback>
+            <w:pict>
+              <v:oval w14:anchorId="29E52B15" id="Oval 6" o:spid="_x0000_s1026" style="position:absolute;left:0;text-align:left;margin-left:359pt;margin-top:117.2pt;width:88pt;height:42.85pt;z-index:251676672;visibility:visible;mso-wrap-style:square;mso-width-percent:0;mso-height-percent:0;mso-wrap-distance-left:9pt;mso-wrap-distance-top:0;mso-wrap-distance-right:9pt;mso-wrap-distance-bottom:0;mso-position-horizontal:absolute;mso-position-horizontal-relative:text;mso-position-vertical:absolute;mso-position-vertical-relative:text;mso-width-percent:0;mso-height-percent:0;mso-width-relative:margin;mso-height-relative:margin;v-text-anchor:middle" o:gfxdata="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" filled="f" strokecolor="red" strokeweight="1.75pt">
+                <v:stroke joinstyle="miter"/>
+                <v:textbox>
+                  <w:txbxContent>
+                    <w:p>
+                      <w:pPr>
+                        <w:spacing w:after="160" w:line="256" w:lineRule="auto"/>
+                        <w:jc w:val="center"/>
+                        <w:textAlignment w:val="baseline"/>
+                        <w:rPr>
+                          <w:rFonts w:asciiTheme="minorHAnsi" w:eastAsia="Calibri" w:hAnsi="Calibri"/>
+                          <w:color w:val="FF0000"/>
+                          <w:kern w:val="24"/>
+                          <w:sz w:val="22"/>
+                          <w:szCs w:val="22"/>
+                        </w:rPr>
+                      </w:pPr>
+                      <w:r>
+                        <w:rPr>
+                          <w:rFonts w:asciiTheme="minorHAnsi" w:eastAsia="Calibri" w:hAnsi="Calibri"/>
+                          <w:color w:val="FF0000"/>
+                          <w:kern w:val="24"/>
+                          <w:sz w:val="22"/>
+                          <w:szCs w:val="22"/>
+                        </w:rPr>
+                        <w:t>3</w:t>
+                      </w:r>
+                    </w:p>
+                  </w:txbxContent>
+                </v:textbox>
+              </v:oval>
+            </w:pict>
+          </mc:Fallback>
+        </mc:AlternateContent>
+      </w:r>
+      <w:r>
+        <w:rPr>
+          <w:rFonts w:cstheme="minorHAnsi"/>
+          <w:bCs/>
+          <w:sz w:val="24"/>
+          <w:szCs w:val="24"/>
+        </w:rPr>
+        <mc:AlternateContent>
+          <mc:Choice Requires="wps">
+            <w:drawing>
+              <wp:anchor distT="0" distB="0" distL="114300" distR="114300" simplePos="0" relativeHeight="251674624" behindDoc="0" locked="0" layoutInCell="1" allowOverlap="1" wp14:anchorId="5E025FF1" wp14:editId="09101898">
+                <wp:simplePos x="0" y="0"/>
+                <wp:positionH relativeFrom="column">
+                  <wp:posOffset>647700</wp:posOffset>
+                </wp:positionH>
+                <wp:positionV relativeFrom="paragraph">
+                  <wp:posOffset>3300307</wp:posOffset>
+                </wp:positionV>
+                <wp:extent cx="1722967" cy="469900"/>
+                <wp:effectExtent l="12700" t="12700" r="17145" b="12700"/>
+                <wp:wrapNone/>
+                <wp:docPr id="28" name="Oval 5"/>
+                <wp:cNvGraphicFramePr xmlns:a="http://schemas.openxmlformats.org/drawingml/2006/main"/>
+                <a:graphic xmlns:a="http://schemas.openxmlformats.org/drawingml/2006/main">
+                  <a:graphicData uri="http://schemas.microsoft.com/office/word/2010/wordprocessingShape">
+                    <wps:wsp>
+                      <wps:cNvSpPr/>
+                      <wps:spPr>
+                        <a:xfrm>
+                          <a:off x="0" y="0"/>
+                          <a:ext cx="1722967" cy="469900"/>
+                        </a:xfrm>
+                        <a:prstGeom prst="ellipse">
+                          <a:avLst/>
+                        </a:prstGeom>
+                        <a:noFill/>
+                        <a:ln w="22225">
+                          <a:solidFill>
+                            <a:srgbClr val="FF0000"/>
+                          </a:solidFill>
+                        </a:ln>
+                      </wps:spPr>
+                      <wps:style>
+                        <a:lnRef idx="2">
+                          <a:schemeClr val="accent1">
+                            <a:shade val="50000"/>
+                          </a:schemeClr>
+                        </a:lnRef>
+                        <a:fillRef idx="1">
+                          <a:schemeClr val="accent1"/>
+                        </a:fillRef>
+                        <a:effectRef idx="0">
+                          <a:schemeClr val="accent1"/>
+                        </a:effectRef>
+                        <a:fontRef idx="minor">
+                          <a:schemeClr val="lt1"/>
+                        </a:fontRef>
+                      </wps:style>
+                      <wps:txbx>
+                        <w:txbxContent>
+                          <w:p>
+                            <w:pPr>
+                              <w:spacing w:after="160" w:line="256" w:lineRule="auto"/>
+                              <w:jc w:val="center"/>
+                              <w:textAlignment w:val="baseline"/>
+                              <w:rPr>
+                                <w:rFonts w:asciiTheme="minorHAnsi" w:eastAsia="Calibri" w:hAnsi="Calibri"/>
+                                <w:color w:val="FF0000"/>
+                                <w:kern w:val="24"/>
+                                <w:sz w:val="22"/>
+                                <w:szCs w:val="22"/>
+                              </w:rPr>
+                            </w:pPr>
+                            <w:r>
+                              <w:rPr>
+                                <w:rFonts w:asciiTheme="minorHAnsi" w:eastAsia="Calibri" w:hAnsi="Calibri"/>
+                                <w:color w:val="FF0000"/>
+                                <w:kern w:val="24"/>
+                                <w:sz w:val="22"/>
+                                <w:szCs w:val="22"/>
+                              </w:rPr>
+                              <w:t>2</w:t>
+                            </w:r>
+                          </w:p>
+                        </w:txbxContent>
+                      </wps:txbx>
+                      <wps:bodyPr rot="0" spcFirstLastPara="0" vert="horz" wrap="square" lIns="91440" tIns="45720" rIns="91440" bIns="45720" numCol="1" spcCol="0" rtlCol="0" fromWordArt="0" anchor="ctr" anchorCtr="0" forceAA="0" compatLnSpc="1">
+                        <a:prstTxWarp prst="textNoShape">
+                          <a:avLst/>
+                        </a:prstTxWarp>
+                        <a:noAutofit/>
+                      </wps:bodyPr>
+                    </wps:wsp>
+                  </a:graphicData>
+                </a:graphic>
+                <wp14:sizeRelH relativeFrom="margin">
+                  <wp14:pctWidth>0</wp14:pctWidth>
+                </wp14:sizeRelH>
+                <wp14:sizeRelV relativeFrom="margin">
+                  <wp14:pctHeight>0</wp14:pctHeight>
+                </wp14:sizeRelV>
+              </wp:anchor>
+            </w:drawing>
+          </mc:Choice>
+          <mc:Fallback>
+            <w:pict>
+              <v:oval w14:anchorId="5E025FF1" id="Oval 5" o:spid="_x0000_s1027" style="position:absolute;left:0;text-align:left;margin-left:51pt;margin-top:259.85pt;width:135.65pt;height:37pt;z-index:251674624;visibility:visible;mso-wrap-style:square;mso-width-percent:0;mso-height-percent:0;mso-wrap-distance-left:9pt;mso-wrap-distance-top:0;mso-wrap-distance-right:9pt;mso-wrap-distance-bottom:0;mso-position-horizontal:absolute;mso-position-horizontal-relative:text;mso-position-vertical:absolute;mso-position-vertical-relative:text;mso-width-percent:0;mso-height-percent:0;mso-width-relative:margin;mso-height-relative:margin;v-text-anchor:middle" o:gfxdata="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" filled="f" strokecolor="red" strokeweight="1.75pt">
+                <v:stroke joinstyle="miter"/>
+                <v:textbox>
+                  <w:txbxContent>
+                    <w:p>
+                      <w:pPr>
+                        <w:spacing w:after="160" w:line="256" w:lineRule="auto"/>
+                        <w:jc w:val="center"/>
+                        <w:textAlignment w:val="baseline"/>
+                        <w:rPr>
+                          <w:rFonts w:asciiTheme="minorHAnsi" w:eastAsia="Calibri" w:hAnsi="Calibri"/>
+                          <w:color w:val="FF0000"/>
+                          <w:kern w:val="24"/>
+                          <w:sz w:val="22"/>
+                          <w:szCs w:val="22"/>
+                        </w:rPr>
+                      </w:pPr>
+                      <w:r>
+                        <w:rPr>
+                          <w:rFonts w:asciiTheme="minorHAnsi" w:eastAsia="Calibri" w:hAnsi="Calibri"/>
+                          <w:color w:val="FF0000"/>
+                          <w:kern w:val="24"/>
+                          <w:sz w:val="22"/>
+                          <w:szCs w:val="22"/>
+                        </w:rPr>
+                        <w:t>2</w:t>
+                      </w:r>
+                    </w:p>
+                  </w:txbxContent>
+                </v:textbox>
+              </v:oval>
+            </w:pict>
+          </mc:Fallback>
+        </mc:AlternateContent>
+      </w:r>
+      <w:r>
+        <w:rPr>
+          <w:rFonts w:cstheme="minorHAnsi"/>
+          <w:bCs/>
+          <w:sz w:val="24"/>
+          <w:szCs w:val="24"/>
+        </w:rPr>
+        <mc:AlternateContent>
+          <mc:Choice Requires="wps">
+            <w:drawing>
+              <wp:anchor distT="0" distB="0" distL="114300" distR="114300" simplePos="0" relativeHeight="251672576" behindDoc="0" locked="0" layoutInCell="1" allowOverlap="1" wp14:anchorId="4D3EFBA4" wp14:editId="4EFA4705">
+                <wp:simplePos x="0" y="0"/>
+                <wp:positionH relativeFrom="column">
+                  <wp:posOffset>4754245</wp:posOffset>
+                </wp:positionH>
+                <wp:positionV relativeFrom="paragraph">
+                  <wp:posOffset>-90594</wp:posOffset>
+                </wp:positionV>
+                <wp:extent cx="732367" cy="444500"/>
+                <wp:effectExtent l="12700" t="12700" r="17145" b="12700"/>
+                <wp:wrapNone/>
+                <wp:docPr id="27" name="Oval 4"/>
+                <wp:cNvGraphicFramePr xmlns:a="http://schemas.openxmlformats.org/drawingml/2006/main"/>
+                <a:graphic xmlns:a="http://schemas.openxmlformats.org/drawingml/2006/main">
+                  <a:graphicData uri="http://schemas.microsoft.com/office/word/2010/wordprocessingShape">
+                    <wps:wsp>
+                      <wps:cNvSpPr/>
+                      <wps:spPr>
+                        <a:xfrm>
+                          <a:off x="0" y="0"/>
+                          <a:ext cx="732367" cy="444500"/>
+                        </a:xfrm>
+                        <a:prstGeom prst="ellipse">
+                          <a:avLst/>
+                        </a:prstGeom>
+                        <a:noFill/>
+                        <a:ln w="22225">
+                          <a:solidFill>
+                            <a:srgbClr val="FF0000"/>
+                          </a:solidFill>
+                        </a:ln>
+                      </wps:spPr>
+                      <wps:style>
+                        <a:lnRef idx="2">
+                          <a:schemeClr val="accent1">
+                            <a:shade val="50000"/>
+                          </a:schemeClr>
+                        </a:lnRef>
+                        <a:fillRef idx="1">
+                          <a:schemeClr val="accent1"/>
+                        </a:fillRef>
+                        <a:effectRef idx="0">
+                          <a:schemeClr val="accent1"/>
+                        </a:effectRef>
+                        <a:fontRef idx="minor">
+                          <a:schemeClr val="lt1"/>
+                        </a:fontRef>
+                      </wps:style>
+                      <wps:txbx>
+                        <w:txbxContent>
+                          <w:p>
+                            <w:pPr>
+                              <w:spacing w:after="160" w:line="256" w:lineRule="auto"/>
+                              <w:jc w:val="center"/>
+                              <w:textAlignment w:val="baseline"/>
+                              <w:rPr>
+                                <w:rFonts w:asciiTheme="minorHAnsi" w:eastAsia="Calibri" w:hAnsi="Calibri"/>
+                                <w:color w:val="FF0000"/>
+                                <w:kern w:val="24"/>
+                                <w:sz w:val="22"/>
+                                <w:szCs w:val="22"/>
+                              </w:rPr>
+                            </w:pPr>
+                            <w:r>
+                              <w:rPr>
+                                <w:rFonts w:asciiTheme="minorHAnsi" w:eastAsia="Calibri" w:hAnsi="Calibri"/>
+                                <w:color w:val="FF0000"/>
+                                <w:kern w:val="24"/>
+                                <w:sz w:val="22"/>
+                                <w:szCs w:val="22"/>
+                              </w:rPr>
+                              <w:t>1</w:t>
+                            </w:r>
+                          </w:p>
+                        </w:txbxContent>
+                      </wps:txbx>
+                      <wps:bodyPr rot="0" spcFirstLastPara="0" vert="horz" wrap="square" lIns="91440" tIns="45720" rIns="91440" bIns="45720" numCol="1" spcCol="0" rtlCol="0" fromWordArt="0" anchor="ctr" anchorCtr="0" forceAA="0" compatLnSpc="1">
+                        <a:prstTxWarp prst="textNoShape">
+                          <a:avLst/>
+                        </a:prstTxWarp>
+                        <a:noAutofit/>
+                      </wps:bodyPr>
+                    </wps:wsp>
+                  </a:graphicData>
+                </a:graphic>
+                <wp14:sizeRelH relativeFrom="margin">
+                  <wp14:pctWidth>0</wp14:pctWidth>
+                </wp14:sizeRelH>
+                <wp14:sizeRelV relativeFrom="margin">
+                  <wp14:pctHeight>0</wp14:pctHeight>
+                </wp14:sizeRelV>
+              </wp:anchor>
+            </w:drawing>
+          </mc:Choice>
+          <mc:Fallback>
+            <w:pict>
+              <v:oval w14:anchorId="4D3EFBA4" id="Oval 4" o:spid="_x0000_s1028" style="position:absolute;left:0;text-align:left;margin-left:374.35pt;margin-top:-7.15pt;width:57.65pt;height:35pt;z-index:251672576;visibility:visible;mso-wrap-style:square;mso-width-percent:0;mso-height-percent:0;mso-wrap-distance-left:9pt;mso-wrap-distance-top:0;mso-wrap-distance-right:9pt;mso-wrap-distance-bottom:0;mso-position-horizontal:absolute;mso-position-horizontal-relative:text;mso-position-vertical:absolute;mso-position-vertical-relative:text;mso-width-percent:0;mso-height-percent:0;mso-width-relative:margin;mso-height-relative:margin;v-text-anchor:middle" o:gfxdata="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" filled="f" strokecolor="red" strokeweight="1.75pt">
+                <v:stroke joinstyle="miter"/>
+                <v:textbox>
+                  <w:txbxContent>
+                    <w:p>
+                      <w:pPr>
+                        <w:spacing w:after="160" w:line="256" w:lineRule="auto"/>
+                        <w:jc w:val="center"/>
+                        <w:textAlignment w:val="baseline"/>
+                        <w:rPr>
+                          <w:rFonts w:asciiTheme="minorHAnsi" w:eastAsia="Calibri" w:hAnsi="Calibri"/>
+                          <w:color w:val="FF0000"/>
+                          <w:kern w:val="24"/>
+                          <w:sz w:val="22"/>
+                          <w:szCs w:val="22"/>
+                        </w:rPr>
+                      </w:pPr>
+                      <w:r>
+                        <w:rPr>
+                          <w:rFonts w:asciiTheme="minorHAnsi" w:eastAsia="Calibri" w:hAnsi="Calibri"/>
+                          <w:color w:val="FF0000"/>
+                          <w:kern w:val="24"/>
+                          <w:sz w:val="22"/>
+                          <w:szCs w:val="22"/>
+                        </w:rPr>
+                        <w:t>1</w:t>
+                      </w:r>
+                    </w:p>
+                  </w:txbxContent>
+                </v:textbox>
+              </v:oval>
+            </w:pict>
+          </mc:Fallback>
+        </mc:AlternateContent>
+      </w:r>
+      <w:r>
+        <w:rPr>
+          <w:rFonts w:cstheme="minorHAnsi"/>
+          <w:bCs/>
+          <w:sz w:val="24"/>
+          <w:szCs w:val="24"/>
+        </w:rPr>
         <w:drawing>
-          <wp:inline distT="0" distB="0" distL="0" distR="0" wp14:anchorId="1CA65F75" wp14:editId="1E669CEB">
-            <wp:extent cx="3932686" cy="2222696"/>
-            <wp:effectExtent l="0" t="0" r="4445" b="0"/>
-            <wp:docPr id="1771181719" name="Picture 1771181719" descr="Graphical user interface, text, application, email&#10;&#10;Description automatically generated"/>
+          <wp:inline distT="0" distB="0" distL="0" distR="0" wp14:anchorId="0EE18ACE" wp14:editId="0DD3EB3F">
+            <wp:extent cx="4756807" cy="3699298"/>
+            <wp:effectExtent l="0" t="0" r="5715" b="0"/>
+            <wp:docPr id="26" name="Picture 26" descr="Graphical user interface, text, application, email&#10;&#10;Description automatically generated">
+              <a:extLst xmlns:a="http://schemas.openxmlformats.org/drawingml/2006/main">
+                <a:ext uri="{FF2B5EF4-FFF2-40B4-BE49-F238E27FC236}">
+                  <a16:creationId xmlns:a16="http://schemas.microsoft.com/office/drawing/2014/main" id="{05F0C8E1-F576-FD20-3626-FED21B228BA9}"/>
+                </a:ext>
+              </a:extLst>
+            </wp:docPr>
             <wp:cNvGraphicFramePr>
               <a:graphicFrameLocks xmlns:a="http://schemas.openxmlformats.org/drawingml/2006/main" noChangeAspect="1"/>
             </wp:cNvGraphicFramePr>
@@ -8602,11 +9208,19 @@
               <a:graphicData uri="http://schemas.openxmlformats.org/drawingml/2006/picture">
                 <pic:pic xmlns:pic="http://schemas.openxmlformats.org/drawingml/2006/picture">
                   <pic:nvPicPr>
-                    <pic:cNvPr id="1771181719" name="Picture 1771181719" descr="Graphical user interface, text, application, email&#10;&#10;Description automatically generated"/>
-                    <pic:cNvPicPr/>
+                    <pic:cNvPr id="4" name="Picture 3" descr="Graphical user interface, text, application, email&#10;&#10;Description automatically generated">
+                      <a:extLst>
+                        <a:ext uri="{FF2B5EF4-FFF2-40B4-BE49-F238E27FC236}">
+                          <a16:creationId xmlns:a16="http://schemas.microsoft.com/office/drawing/2014/main" id="{05F0C8E1-F576-FD20-3626-FED21B228BA9}"/>
+                        </a:ext>
+                      </a:extLst>
+                    </pic:cNvPr>
+                    <pic:cNvPicPr>
+                      <a:picLocks noChangeAspect="1"/>
+                    </pic:cNvPicPr>
                   </pic:nvPicPr>
                   <pic:blipFill>
-                    <a:blip r:embed="rId58"/>
+                    <a:blip r:embed="rId59"/>
                     <a:stretch>
                       <a:fillRect/>
                     </a:stretch>
@@ -8614,7 +9228,7 @@
                   <pic:spPr>
                     <a:xfrm>
                       <a:off x="0" y="0"/>
-                      <a:ext cx="3953274" cy="2234332"/>
+                      <a:ext cx="4782331" cy="3719147"/>
                     </a:xfrm>
                     <a:prstGeom prst="rect">
                       <a:avLst/>
@@ -8625,6 +9239,15 @@
             </a:graphic>
           </wp:inline>
         </w:drawing>
+      </w:r>
+      <w:r>
+        <w:rPr>
+          <w:rFonts w:ascii="Times New Roman" w:eastAsia="Times New Roman" w:hAnsi="Times New Roman" w:cs="Times New Roman"/>
+          <w:noProof/>
+          <w:sz w:val="24"/>
+          <w:szCs w:val="24"/>
+        </w:rPr>
+        <w:t xml:space="preserve"> </w:t>
       </w:r>
     </w:p>
     <w:p>
@@ -8718,7 +9341,7 @@
                     <pic:cNvPicPr/>
                   </pic:nvPicPr>
                   <pic:blipFill>
-                    <a:blip r:embed="rId59"/>
+                    <a:blip r:embed="rId60"/>
                     <a:stretch>
                       <a:fillRect/>
                     </a:stretch>
@@ -8772,7 +9395,7 @@
                     <pic:cNvPicPr/>
                   </pic:nvPicPr>
                   <pic:blipFill>
-                    <a:blip r:embed="rId60"/>
+                    <a:blip r:embed="rId61"/>
                     <a:stretch>
                       <a:fillRect/>
                     </a:stretch>
@@ -8827,8 +9450,8 @@
       </w:pPr>
     </w:p>
     <w:sectPr>
-      <w:headerReference w:type="default" r:id="rId61"/>
-      <w:footerReference w:type="default" r:id="rId62"/>
+      <w:headerReference w:type="default" r:id="rId62"/>
+      <w:footerReference w:type="default" r:id="rId63"/>
       <w:pgSz w:w="12240" w:h="15840"/>
       <w:pgMar w:top="540" w:right="720" w:bottom="720" w:left="720" w:header="720" w:footer="720" w:gutter="0"/>
       <w:cols w:space="720"/>
@@ -8839,7 +9462,7 @@
 </file>
 
 <file path=word/endnotes.xml><?xml version="1.0" encoding="utf-8"?>
-<w:endnotes xmlns:wpc="http://schemas.microsoft.com/office/word/2010/wordprocessingCanvas" xmlns:cx="http://schemas.microsoft.com/office/drawing/2014/chartex" xmlns:cx1="http://schemas.microsoft.com/office/drawing/2015/9/8/chartex" xmlns:cx2="http://schemas.microsoft.com/office/drawing/2015/10/21/chartex" xmlns:cx3="http://schemas.microsoft.com/office/drawing/2016/5/9/chartex" xmlns:cx4="http://schemas.microsoft.com/office/drawing/2016/5/10/chartex" xmlns:cx5="http://schemas.microsoft.com/office/drawing/2016/5/11/chartex" xmlns:cx6="http://schemas.microsoft.com/office/drawing/2016/5/12/chartex" xmlns:cx7="http://schemas.microsoft.com/office/drawing/2016/5/13/chartex" xmlns:cx8="http://schemas.microsoft.com/office/drawing/2016/5/14/chartex" xmlns:mc="http://schemas.openxmlformats.org/markup-compatibility/2006" xmlns:aink="http://schemas.microsoft.com/office/drawing/2016/ink" xmlns:am3d="http://schemas.microsoft.com/office/drawing/2017/model3d" xmlns:o="urn:schemas-microsoft-com:office:office" xmlns:oel="http://schemas.microsoft.com/office/2019/extlst" xmlns:r="http://schemas.openxmlformats.org/officeDocument/2006/relationships" xmlns:m="http://schemas.openxmlformats.org/officeDocument/2006/math" xmlns:v="urn:schemas-microsoft-com:vml" xmlns:wp14="http://schemas.microsoft.com/office/word/2010/wordprocessingDrawing" xmlns:wp="http://schemas.openxmlformats.org/drawingml/2006/wordprocessingDrawing" xmlns:w10="urn:schemas-microsoft-com:office:word" xmlns:w="http://schemas.openxmlformats.org/wordprocessingml/2006/main" xmlns:w14="http://schemas.microsoft.com/office/word/2010/wordml" xmlns:w15="http://schemas.microsoft.com/office/word/2012/wordml" xmlns:w16cex="http://schemas.microsoft.com/office/word/2018/wordml/cex" xmlns:w16cid="http://schemas.microsoft.com/office/word/2016/wordml/cid" xmlns:w16="http://schemas.microsoft.com/office/word/2018/wordml" xmlns:w16sdtdh="http://schemas.microsoft.com/office/word/2020/wordml/sdtdatahash" xmlns:w16se="http://schemas.microsoft.com/office/word/2015/wordml/symex" xmlns:wpg="http://schemas.microsoft.com/office/word/2010/wordprocessingGroup" xmlns:wpi="http://schemas.microsoft.com/office/word/2010/wordprocessingInk" xmlns:wne="http://schemas.microsoft.com/office/word/2006/wordml" xmlns:wps="http://schemas.microsoft.com/office/word/2010/wordprocessingShape" mc:Ignorable="w14 w15 w16se w16cid w16 w16cex w16sdtdh wp14">
+<w:endnotes xmlns:wpc="http://schemas.microsoft.com/office/word/2010/wordprocessingCanvas" xmlns:cx="http://schemas.microsoft.com/office/drawing/2014/chartex" xmlns:cx1="http://schemas.microsoft.com/office/drawing/2015/9/8/chartex" xmlns:cx2="http://schemas.microsoft.com/office/drawing/2015/10/21/chartex" xmlns:cx3="http://schemas.microsoft.com/office/drawing/2016/5/9/chartex" xmlns:cx4="http://schemas.microsoft.com/office/drawing/2016/5/10/chartex" xmlns:cx5="http://schemas.microsoft.com/office/drawing/2016/5/11/chartex" xmlns:cx6="http://schemas.microsoft.com/office/drawing/2016/5/12/chartex" xmlns:cx7="http://schemas.microsoft.com/office/drawing/2016/5/13/chartex" xmlns:cx8="http://schemas.microsoft.com/office/drawing/2016/5/14/chartex" xmlns:mc="http://schemas.openxmlformats.org/markup-compatibility/2006" xmlns:aink="http://schemas.microsoft.com/office/drawing/2016/ink" xmlns:am3d="http://schemas.microsoft.com/office/drawing/2017/model3d" xmlns:o="urn:schemas-microsoft-com:office:office" xmlns:oel="http://schemas.microsoft.com/office/2019/extlst" xmlns:r="http://schemas.openxmlformats.org/officeDocument/2006/relationships" xmlns:m="http://schemas.openxmlformats.org/officeDocument/2006/math" xmlns:v="urn:schemas-microsoft-com:vml" xmlns:wp14="http://schemas.microsoft.com/office/word/2010/wordprocessingDrawing" xmlns:wp="http://schemas.openxmlformats.org/drawingml/2006/wordprocessingDrawing" xmlns:w10="urn:schemas-microsoft-com:office:word" xmlns:w="http://schemas.openxmlformats.org/wordprocessingml/2006/main" xmlns:w14="http://schemas.microsoft.com/office/word/2010/wordml" xmlns:w15="http://schemas.microsoft.com/office/word/2012/wordml" xmlns:w16cex="http://schemas.microsoft.com/office/word/2018/wordml/cex" xmlns:w16cid="http://schemas.microsoft.com/office/word/2016/wordml/cid" xmlns:w16="http://schemas.microsoft.com/office/word/2018/wordml" xmlns:w16du="http://schemas.microsoft.com/office/word/2023/wordml/word16du" xmlns:w16sdtdh="http://schemas.microsoft.com/office/word/2020/wordml/sdtdatahash" xmlns:w16se="http://schemas.microsoft.com/office/word/2015/wordml/symex" xmlns:wpg="http://schemas.microsoft.com/office/word/2010/wordprocessingGroup" xmlns:wpi="http://schemas.microsoft.com/office/word/2010/wordprocessingInk" xmlns:wne="http://schemas.microsoft.com/office/word/2006/wordml" xmlns:wps="http://schemas.microsoft.com/office/word/2010/wordprocessingShape" mc:Ignorable="w14 w15 w16se w16cid w16 w16cex w16sdtdh wp14">
   <w:endnote w:type="separator" w:id="-1">
     <w:p>
       <w:r>
@@ -8858,7 +9481,7 @@
 </file>
 
 <file path=word/footer1.xml><?xml version="1.0" encoding="utf-8"?>
-<w:ftr xmlns:wpc="http://schemas.microsoft.com/office/word/2010/wordprocessingCanvas" xmlns:cx="http://schemas.microsoft.com/office/drawing/2014/chartex" xmlns:cx1="http://schemas.microsoft.com/office/drawing/2015/9/8/chartex" xmlns:cx2="http://schemas.microsoft.com/office/drawing/2015/10/21/chartex" xmlns:cx3="http://schemas.microsoft.com/office/drawing/2016/5/9/chartex" xmlns:cx4="http://schemas.microsoft.com/office/drawing/2016/5/10/chartex" xmlns:cx5="http://schemas.microsoft.com/office/drawing/2016/5/11/chartex" xmlns:cx6="http://schemas.microsoft.com/office/drawing/2016/5/12/chartex" xmlns:cx7="http://schemas.microsoft.com/office/drawing/2016/5/13/chartex" xmlns:cx8="http://schemas.microsoft.com/office/drawing/2016/5/14/chartex" xmlns:mc="http://schemas.openxmlformats.org/markup-compatibility/2006" xmlns:aink="http://schemas.microsoft.com/office/drawing/2016/ink" xmlns:am3d="http://schemas.microsoft.com/office/drawing/2017/model3d" xmlns:o="urn:schemas-microsoft-com:office:office" xmlns:oel="http://schemas.microsoft.com/office/2019/extlst" xmlns:r="http://schemas.openxmlformats.org/officeDocument/2006/relationships" xmlns:m="http://schemas.openxmlformats.org/officeDocument/2006/math" xmlns:v="urn:schemas-microsoft-com:vml" xmlns:wp14="http://schemas.microsoft.com/office/word/2010/wordprocessingDrawing" xmlns:wp="http://schemas.openxmlformats.org/drawingml/2006/wordprocessingDrawing" xmlns:w10="urn:schemas-microsoft-com:office:word" xmlns:w="http://schemas.openxmlformats.org/wordprocessingml/2006/main" xmlns:w14="http://schemas.microsoft.com/office/word/2010/wordml" xmlns:w15="http://schemas.microsoft.com/office/word/2012/wordml" xmlns:w16cex="http://schemas.microsoft.com/office/word/2018/wordml/cex" xmlns:w16cid="http://schemas.microsoft.com/office/word/2016/wordml/cid" xmlns:w16="http://schemas.microsoft.com/office/word/2018/wordml" xmlns:w16sdtdh="http://schemas.microsoft.com/office/word/2020/wordml/sdtdatahash" xmlns:w16se="http://schemas.microsoft.com/office/word/2015/wordml/symex" xmlns:wpg="http://schemas.microsoft.com/office/word/2010/wordprocessingGroup" xmlns:wpi="http://schemas.microsoft.com/office/word/2010/wordprocessingInk" xmlns:wne="http://schemas.microsoft.com/office/word/2006/wordml" xmlns:wps="http://schemas.microsoft.com/office/word/2010/wordprocessingShape" mc:Ignorable="w14 w15 w16se w16cid w16 w16cex w16sdtdh wp14">
+<w:ftr xmlns:wpc="http://schemas.microsoft.com/office/word/2010/wordprocessingCanvas" xmlns:cx="http://schemas.microsoft.com/office/drawing/2014/chartex" xmlns:cx1="http://schemas.microsoft.com/office/drawing/2015/9/8/chartex" xmlns:cx2="http://schemas.microsoft.com/office/drawing/2015/10/21/chartex" xmlns:cx3="http://schemas.microsoft.com/office/drawing/2016/5/9/chartex" xmlns:cx4="http://schemas.microsoft.com/office/drawing/2016/5/10/chartex" xmlns:cx5="http://schemas.microsoft.com/office/drawing/2016/5/11/chartex" xmlns:cx6="http://schemas.microsoft.com/office/drawing/2016/5/12/chartex" xmlns:cx7="http://schemas.microsoft.com/office/drawing/2016/5/13/chartex" xmlns:cx8="http://schemas.microsoft.com/office/drawing/2016/5/14/chartex" xmlns:mc="http://schemas.openxmlformats.org/markup-compatibility/2006" xmlns:aink="http://schemas.microsoft.com/office/drawing/2016/ink" xmlns:am3d="http://schemas.microsoft.com/office/drawing/2017/model3d" xmlns:o="urn:schemas-microsoft-com:office:office" xmlns:oel="http://schemas.microsoft.com/office/2019/extlst" xmlns:r="http://schemas.openxmlformats.org/officeDocument/2006/relationships" xmlns:m="http://schemas.openxmlformats.org/officeDocument/2006/math" xmlns:v="urn:schemas-microsoft-com:vml" xmlns:wp14="http://schemas.microsoft.com/office/word/2010/wordprocessingDrawing" xmlns:wp="http://schemas.openxmlformats.org/drawingml/2006/wordprocessingDrawing" xmlns:w10="urn:schemas-microsoft-com:office:word" xmlns:w="http://schemas.openxmlformats.org/wordprocessingml/2006/main" xmlns:w14="http://schemas.microsoft.com/office/word/2010/wordml" xmlns:w15="http://schemas.microsoft.com/office/word/2012/wordml" xmlns:w16cex="http://schemas.microsoft.com/office/word/2018/wordml/cex" xmlns:w16cid="http://schemas.microsoft.com/office/word/2016/wordml/cid" xmlns:w16="http://schemas.microsoft.com/office/word/2018/wordml" xmlns:w16du="http://schemas.microsoft.com/office/word/2023/wordml/word16du" xmlns:w16sdtdh="http://schemas.microsoft.com/office/word/2020/wordml/sdtdatahash" xmlns:w16se="http://schemas.microsoft.com/office/word/2015/wordml/symex" xmlns:wpg="http://schemas.microsoft.com/office/word/2010/wordprocessingGroup" xmlns:wpi="http://schemas.microsoft.com/office/word/2010/wordprocessingInk" xmlns:wne="http://schemas.microsoft.com/office/word/2006/wordml" xmlns:wps="http://schemas.microsoft.com/office/word/2010/wordprocessingShape" mc:Ignorable="w14 w15 w16se w16cid w16 w16cex w16sdtdh wp14">
   <w:p>
     <w:pPr>
       <w:pStyle w:val="Footer"/>
@@ -8868,7 +9491,7 @@
       <w:t>© 202</w:t>
     </w:r>
     <w:r>
-      <w:t>2</w:t>
+      <w:t>3</w:t>
     </w:r>
     <w:r>
       <w:t xml:space="preserve"> Tech Skills Transformations, LLC &amp; Brent Laster</w:t>
@@ -9125,7 +9748,7 @@
 </file>
 
 <file path=word/footnotes.xml><?xml version="1.0" encoding="utf-8"?>
-<w:footnotes xmlns:wpc="http://schemas.microsoft.com/office/word/2010/wordprocessingCanvas" xmlns:cx="http://schemas.microsoft.com/office/drawing/2014/chartex" xmlns:cx1="http://schemas.microsoft.com/office/drawing/2015/9/8/chartex" xmlns:cx2="http://schemas.microsoft.com/office/drawing/2015/10/21/chartex" xmlns:cx3="http://schemas.microsoft.com/office/drawing/2016/5/9/chartex" xmlns:cx4="http://schemas.microsoft.com/office/drawing/2016/5/10/chartex" xmlns:cx5="http://schemas.microsoft.com/office/drawing/2016/5/11/chartex" xmlns:cx6="http://schemas.microsoft.com/office/drawing/2016/5/12/chartex" xmlns:cx7="http://schemas.microsoft.com/office/drawing/2016/5/13/chartex" xmlns:cx8="http://schemas.microsoft.com/office/drawing/2016/5/14/chartex" xmlns:mc="http://schemas.openxmlformats.org/markup-compatibility/2006" xmlns:aink="http://schemas.microsoft.com/office/drawing/2016/ink" xmlns:am3d="http://schemas.microsoft.com/office/drawing/2017/model3d" xmlns:o="urn:schemas-microsoft-com:office:office" xmlns:oel="http://schemas.microsoft.com/office/2019/extlst" xmlns:r="http://schemas.openxmlformats.org/officeDocument/2006/relationships" xmlns:m="http://schemas.openxmlformats.org/officeDocument/2006/math" xmlns:v="urn:schemas-microsoft-com:vml" xmlns:wp14="http://schemas.microsoft.com/office/word/2010/wordprocessingDrawing" xmlns:wp="http://schemas.openxmlformats.org/drawingml/2006/wordprocessingDrawing" xmlns:w10="urn:schemas-microsoft-com:office:word" xmlns:w="http://schemas.openxmlformats.org/wordprocessingml/2006/main" xmlns:w14="http://schemas.microsoft.com/office/word/2010/wordml" xmlns:w15="http://schemas.microsoft.com/office/word/2012/wordml" xmlns:w16cex="http://schemas.microsoft.com/office/word/2018/wordml/cex" xmlns:w16cid="http://schemas.microsoft.com/office/word/2016/wordml/cid" xmlns:w16="http://schemas.microsoft.com/office/word/2018/wordml" xmlns:w16sdtdh="http://schemas.microsoft.com/office/word/2020/wordml/sdtdatahash" xmlns:w16se="http://schemas.microsoft.com/office/word/2015/wordml/symex" xmlns:wpg="http://schemas.microsoft.com/office/word/2010/wordprocessingGroup" xmlns:wpi="http://schemas.microsoft.com/office/word/2010/wordprocessingInk" xmlns:wne="http://schemas.microsoft.com/office/word/2006/wordml" xmlns:wps="http://schemas.microsoft.com/office/word/2010/wordprocessingShape" mc:Ignorable="w14 w15 w16se w16cid w16 w16cex w16sdtdh wp14">
+<w:footnotes xmlns:wpc="http://schemas.microsoft.com/office/word/2010/wordprocessingCanvas" xmlns:cx="http://schemas.microsoft.com/office/drawing/2014/chartex" xmlns:cx1="http://schemas.microsoft.com/office/drawing/2015/9/8/chartex" xmlns:cx2="http://schemas.microsoft.com/office/drawing/2015/10/21/chartex" xmlns:cx3="http://schemas.microsoft.com/office/drawing/2016/5/9/chartex" xmlns:cx4="http://schemas.microsoft.com/office/drawing/2016/5/10/chartex" xmlns:cx5="http://schemas.microsoft.com/office/drawing/2016/5/11/chartex" xmlns:cx6="http://schemas.microsoft.com/office/drawing/2016/5/12/chartex" xmlns:cx7="http://schemas.microsoft.com/office/drawing/2016/5/13/chartex" xmlns:cx8="http://schemas.microsoft.com/office/drawing/2016/5/14/chartex" xmlns:mc="http://schemas.openxmlformats.org/markup-compatibility/2006" xmlns:aink="http://schemas.microsoft.com/office/drawing/2016/ink" xmlns:am3d="http://schemas.microsoft.com/office/drawing/2017/model3d" xmlns:o="urn:schemas-microsoft-com:office:office" xmlns:oel="http://schemas.microsoft.com/office/2019/extlst" xmlns:r="http://schemas.openxmlformats.org/officeDocument/2006/relationships" xmlns:m="http://schemas.openxmlformats.org/officeDocument/2006/math" xmlns:v="urn:schemas-microsoft-com:vml" xmlns:wp14="http://schemas.microsoft.com/office/word/2010/wordprocessingDrawing" xmlns:wp="http://schemas.openxmlformats.org/drawingml/2006/wordprocessingDrawing" xmlns:w10="urn:schemas-microsoft-com:office:word" xmlns:w="http://schemas.openxmlformats.org/wordprocessingml/2006/main" xmlns:w14="http://schemas.microsoft.com/office/word/2010/wordml" xmlns:w15="http://schemas.microsoft.com/office/word/2012/wordml" xmlns:w16cex="http://schemas.microsoft.com/office/word/2018/wordml/cex" xmlns:w16cid="http://schemas.microsoft.com/office/word/2016/wordml/cid" xmlns:w16="http://schemas.microsoft.com/office/word/2018/wordml" xmlns:w16du="http://schemas.microsoft.com/office/word/2023/wordml/word16du" xmlns:w16sdtdh="http://schemas.microsoft.com/office/word/2020/wordml/sdtdatahash" xmlns:w16se="http://schemas.microsoft.com/office/word/2015/wordml/symex" xmlns:wpg="http://schemas.microsoft.com/office/word/2010/wordprocessingGroup" xmlns:wpi="http://schemas.microsoft.com/office/word/2010/wordprocessingInk" xmlns:wne="http://schemas.microsoft.com/office/word/2006/wordml" xmlns:wps="http://schemas.microsoft.com/office/word/2010/wordprocessingShape" mc:Ignorable="w14 w15 w16se w16cid w16 w16cex w16sdtdh wp14">
   <w:footnote w:type="separator" w:id="-1">
     <w:p>
       <w:r>
@@ -9144,7 +9767,7 @@
 </file>
 
 <file path=word/header1.xml><?xml version="1.0" encoding="utf-8"?>
-<w:hdr xmlns:wpc="http://schemas.microsoft.com/office/word/2010/wordprocessingCanvas" xmlns:cx="http://schemas.microsoft.com/office/drawing/2014/chartex" xmlns:cx1="http://schemas.microsoft.com/office/drawing/2015/9/8/chartex" xmlns:cx2="http://schemas.microsoft.com/office/drawing/2015/10/21/chartex" xmlns:cx3="http://schemas.microsoft.com/office/drawing/2016/5/9/chartex" xmlns:cx4="http://schemas.microsoft.com/office/drawing/2016/5/10/chartex" xmlns:cx5="http://schemas.microsoft.com/office/drawing/2016/5/11/chartex" xmlns:cx6="http://schemas.microsoft.com/office/drawing/2016/5/12/chartex" xmlns:cx7="http://schemas.microsoft.com/office/drawing/2016/5/13/chartex" xmlns:cx8="http://schemas.microsoft.com/office/drawing/2016/5/14/chartex" xmlns:mc="http://schemas.openxmlformats.org/markup-compatibility/2006" xmlns:aink="http://schemas.microsoft.com/office/drawing/2016/ink" xmlns:am3d="http://schemas.microsoft.com/office/drawing/2017/model3d" xmlns:o="urn:schemas-microsoft-com:office:office" xmlns:oel="http://schemas.microsoft.com/office/2019/extlst" xmlns:r="http://schemas.openxmlformats.org/officeDocument/2006/relationships" xmlns:m="http://schemas.openxmlformats.org/officeDocument/2006/math" xmlns:v="urn:schemas-microsoft-com:vml" xmlns:wp14="http://schemas.microsoft.com/office/word/2010/wordprocessingDrawing" xmlns:wp="http://schemas.openxmlformats.org/drawingml/2006/wordprocessingDrawing" xmlns:w10="urn:schemas-microsoft-com:office:word" xmlns:w="http://schemas.openxmlformats.org/wordprocessingml/2006/main" xmlns:w14="http://schemas.microsoft.com/office/word/2010/wordml" xmlns:w15="http://schemas.microsoft.com/office/word/2012/wordml" xmlns:w16cex="http://schemas.microsoft.com/office/word/2018/wordml/cex" xmlns:w16cid="http://schemas.microsoft.com/office/word/2016/wordml/cid" xmlns:w16="http://schemas.microsoft.com/office/word/2018/wordml" xmlns:w16sdtdh="http://schemas.microsoft.com/office/word/2020/wordml/sdtdatahash" xmlns:w16se="http://schemas.microsoft.com/office/word/2015/wordml/symex" xmlns:wpg="http://schemas.microsoft.com/office/word/2010/wordprocessingGroup" xmlns:wpi="http://schemas.microsoft.com/office/word/2010/wordprocessingInk" xmlns:wne="http://schemas.microsoft.com/office/word/2006/wordml" xmlns:wps="http://schemas.microsoft.com/office/word/2010/wordprocessingShape" mc:Ignorable="w14 w15 w16se w16cid w16 w16cex w16sdtdh wp14">
+<w:hdr xmlns:wpc="http://schemas.microsoft.com/office/word/2010/wordprocessingCanvas" xmlns:cx="http://schemas.microsoft.com/office/drawing/2014/chartex" xmlns:cx1="http://schemas.microsoft.com/office/drawing/2015/9/8/chartex" xmlns:cx2="http://schemas.microsoft.com/office/drawing/2015/10/21/chartex" xmlns:cx3="http://schemas.microsoft.com/office/drawing/2016/5/9/chartex" xmlns:cx4="http://schemas.microsoft.com/office/drawing/2016/5/10/chartex" xmlns:cx5="http://schemas.microsoft.com/office/drawing/2016/5/11/chartex" xmlns:cx6="http://schemas.microsoft.com/office/drawing/2016/5/12/chartex" xmlns:cx7="http://schemas.microsoft.com/office/drawing/2016/5/13/chartex" xmlns:cx8="http://schemas.microsoft.com/office/drawing/2016/5/14/chartex" xmlns:mc="http://schemas.openxmlformats.org/markup-compatibility/2006" xmlns:aink="http://schemas.microsoft.com/office/drawing/2016/ink" xmlns:am3d="http://schemas.microsoft.com/office/drawing/2017/model3d" xmlns:o="urn:schemas-microsoft-com:office:office" xmlns:oel="http://schemas.microsoft.com/office/2019/extlst" xmlns:r="http://schemas.openxmlformats.org/officeDocument/2006/relationships" xmlns:m="http://schemas.openxmlformats.org/officeDocument/2006/math" xmlns:v="urn:schemas-microsoft-com:vml" xmlns:wp14="http://schemas.microsoft.com/office/word/2010/wordprocessingDrawing" xmlns:wp="http://schemas.openxmlformats.org/drawingml/2006/wordprocessingDrawing" xmlns:w10="urn:schemas-microsoft-com:office:word" xmlns:w="http://schemas.openxmlformats.org/wordprocessingml/2006/main" xmlns:w14="http://schemas.microsoft.com/office/word/2010/wordml" xmlns:w15="http://schemas.microsoft.com/office/word/2012/wordml" xmlns:w16cex="http://schemas.microsoft.com/office/word/2018/wordml/cex" xmlns:w16cid="http://schemas.microsoft.com/office/word/2016/wordml/cid" xmlns:w16="http://schemas.microsoft.com/office/word/2018/wordml" xmlns:w16du="http://schemas.microsoft.com/office/word/2023/wordml/word16du" xmlns:w16sdtdh="http://schemas.microsoft.com/office/word/2020/wordml/sdtdatahash" xmlns:w16se="http://schemas.microsoft.com/office/word/2015/wordml/symex" xmlns:wpg="http://schemas.microsoft.com/office/word/2010/wordprocessingGroup" xmlns:wpi="http://schemas.microsoft.com/office/word/2010/wordprocessingInk" xmlns:wne="http://schemas.microsoft.com/office/word/2006/wordml" xmlns:wps="http://schemas.microsoft.com/office/word/2010/wordprocessingShape" mc:Ignorable="w14 w15 w16se w16cid w16 w16cex w16sdtdh wp14">
   <w:sdt>
     <w:sdtPr>
       <w:id w:val="1544558679"/>
@@ -9355,7 +9978,7 @@
 </file>
 
 <file path=word/numbering.xml><?xml version="1.0" encoding="utf-8"?>
-<w:numbering xmlns:wpc="http://schemas.microsoft.com/office/word/2010/wordprocessingCanvas" xmlns:cx="http://schemas.microsoft.com/office/drawing/2014/chartex" xmlns:cx1="http://schemas.microsoft.com/office/drawing/2015/9/8/chartex" xmlns:cx2="http://schemas.microsoft.com/office/drawing/2015/10/21/chartex" xmlns:cx3="http://schemas.microsoft.com/office/drawing/2016/5/9/chartex" xmlns:cx4="http://schemas.microsoft.com/office/drawing/2016/5/10/chartex" xmlns:cx5="http://schemas.microsoft.com/office/drawing/2016/5/11/chartex" xmlns:cx6="http://schemas.microsoft.com/office/drawing/2016/5/12/chartex" xmlns:cx7="http://schemas.microsoft.com/office/drawing/2016/5/13/chartex" xmlns:cx8="http://schemas.microsoft.com/office/drawing/2016/5/14/chartex" xmlns:mc="http://schemas.openxmlformats.org/markup-compatibility/2006" xmlns:aink="http://schemas.microsoft.com/office/drawing/2016/ink" xmlns:am3d="http://schemas.microsoft.com/office/drawing/2017/model3d" xmlns:o="urn:schemas-microsoft-com:office:office" xmlns:oel="http://schemas.microsoft.com/office/2019/extlst" xmlns:r="http://schemas.openxmlformats.org/officeDocument/2006/relationships" xmlns:m="http://schemas.openxmlformats.org/officeDocument/2006/math" xmlns:v="urn:schemas-microsoft-com:vml" xmlns:wp14="http://schemas.microsoft.com/office/word/2010/wordprocessingDrawing" xmlns:wp="http://schemas.openxmlformats.org/drawingml/2006/wordprocessingDrawing" xmlns:w10="urn:schemas-microsoft-com:office:word" xmlns:w="http://schemas.openxmlformats.org/wordprocessingml/2006/main" xmlns:w14="http://schemas.microsoft.com/office/word/2010/wordml" xmlns:w15="http://schemas.microsoft.com/office/word/2012/wordml" xmlns:w16cex="http://schemas.microsoft.com/office/word/2018/wordml/cex" xmlns:w16cid="http://schemas.microsoft.com/office/word/2016/wordml/cid" xmlns:w16="http://schemas.microsoft.com/office/word/2018/wordml" xmlns:w16sdtdh="http://schemas.microsoft.com/office/word/2020/wordml/sdtdatahash" xmlns:w16se="http://schemas.microsoft.com/office/word/2015/wordml/symex" xmlns:wpg="http://schemas.microsoft.com/office/word/2010/wordprocessingGroup" xmlns:wpi="http://schemas.microsoft.com/office/word/2010/wordprocessingInk" xmlns:wne="http://schemas.microsoft.com/office/word/2006/wordml" xmlns:wps="http://schemas.microsoft.com/office/word/2010/wordprocessingShape" mc:Ignorable="w14 w15 w16se w16cid w16 w16cex w16sdtdh wp14">
+<w:numbering xmlns:wpc="http://schemas.microsoft.com/office/word/2010/wordprocessingCanvas" xmlns:cx="http://schemas.microsoft.com/office/drawing/2014/chartex" xmlns:cx1="http://schemas.microsoft.com/office/drawing/2015/9/8/chartex" xmlns:cx2="http://schemas.microsoft.com/office/drawing/2015/10/21/chartex" xmlns:cx3="http://schemas.microsoft.com/office/drawing/2016/5/9/chartex" xmlns:cx4="http://schemas.microsoft.com/office/drawing/2016/5/10/chartex" xmlns:cx5="http://schemas.microsoft.com/office/drawing/2016/5/11/chartex" xmlns:cx6="http://schemas.microsoft.com/office/drawing/2016/5/12/chartex" xmlns:cx7="http://schemas.microsoft.com/office/drawing/2016/5/13/chartex" xmlns:cx8="http://schemas.microsoft.com/office/drawing/2016/5/14/chartex" xmlns:mc="http://schemas.openxmlformats.org/markup-compatibility/2006" xmlns:aink="http://schemas.microsoft.com/office/drawing/2016/ink" xmlns:am3d="http://schemas.microsoft.com/office/drawing/2017/model3d" xmlns:o="urn:schemas-microsoft-com:office:office" xmlns:oel="http://schemas.microsoft.com/office/2019/extlst" xmlns:r="http://schemas.openxmlformats.org/officeDocument/2006/relationships" xmlns:m="http://schemas.openxmlformats.org/officeDocument/2006/math" xmlns:v="urn:schemas-microsoft-com:vml" xmlns:wp14="http://schemas.microsoft.com/office/word/2010/wordprocessingDrawing" xmlns:wp="http://schemas.openxmlformats.org/drawingml/2006/wordprocessingDrawing" xmlns:w10="urn:schemas-microsoft-com:office:word" xmlns:w="http://schemas.openxmlformats.org/wordprocessingml/2006/main" xmlns:w14="http://schemas.microsoft.com/office/word/2010/wordml" xmlns:w15="http://schemas.microsoft.com/office/word/2012/wordml" xmlns:w16cex="http://schemas.microsoft.com/office/word/2018/wordml/cex" xmlns:w16cid="http://schemas.microsoft.com/office/word/2016/wordml/cid" xmlns:w16="http://schemas.microsoft.com/office/word/2018/wordml" xmlns:w16du="http://schemas.microsoft.com/office/word/2023/wordml/word16du" xmlns:w16sdtdh="http://schemas.microsoft.com/office/word/2020/wordml/sdtdatahash" xmlns:w16se="http://schemas.microsoft.com/office/word/2015/wordml/symex" xmlns:wpg="http://schemas.microsoft.com/office/word/2010/wordprocessingGroup" xmlns:wpi="http://schemas.microsoft.com/office/word/2010/wordprocessingInk" xmlns:wne="http://schemas.microsoft.com/office/word/2006/wordml" xmlns:wps="http://schemas.microsoft.com/office/word/2010/wordprocessingShape" mc:Ignorable="w14 w15 w16se w16cid w16 w16cex w16sdtdh wp14">
   <w:numPicBullet w:numPicBulletId="0">
     <w:pict>
       <v:shapetype id="_x0000_t75" coordsize="21600,21600" o:spt="75" o:preferrelative="t" path="m@4@5l@4@11@9@11@9@5xe" filled="f" stroked="f">
@@ -9377,7 +10000,7 @@
         <v:path o:extrusionok="f" gradientshapeok="t" o:connecttype="rect"/>
         <o:lock v:ext="edit" aspectratio="t"/>
       </v:shapetype>
-      <v:shape id="_x0000_i1109" type="#_x0000_t75" style="width:1pt;height:1pt;visibility:visible" o:bullet="t">
+      <v:shape id="_x0000_i1076" type="#_x0000_t75" style="width:1pt;height:1pt;visibility:visible" o:bullet="t">
         <v:imagedata r:id="rId1" o:title=""/>
       </v:shape>
     </w:pict>
@@ -13631,7 +14254,7 @@
   <w:style w:type="paragraph" w:default="1" w:styleId="Normal">
     <w:name w:val="Normal"/>
     <w:qFormat/>
-    <w:rsid w:val="00A41A59"/>
+    <w:rsid w:val="00136CEB"/>
     <w:pPr>
       <w:spacing w:after="0" w:line="240" w:lineRule="auto"/>
     </w:pPr>
@@ -13684,7 +14307,6 @@
   <w:style w:type="character" w:default="1" w:styleId="DefaultParagraphFont">
     <w:name w:val="Default Paragraph Font"/>
     <w:uiPriority w:val="1"/>
-    <w:semiHidden/>
     <w:unhideWhenUsed/>
   </w:style>
   <w:style w:type="table" w:default="1" w:styleId="TableNormal">

</xml_diff>

<commit_message>
update cicd3-2 to 1.6
</commit_message>
<xml_diff>
--- a/cicd3-2-labs.docx
+++ b/cicd3-2-labs.docx
@@ -98,7 +98,7 @@
           <w:bCs/>
           <w:kern w:val="36"/>
         </w:rPr>
-        <w:t>5</w:t>
+        <w:t>6</w:t>
       </w:r>
       <w:r>
         <w:rPr>
@@ -146,15 +146,7 @@
           <w:bCs/>
           <w:kern w:val="36"/>
         </w:rPr>
-        <w:t>0</w:t>
-      </w:r>
-      <w:r>
-        <w:rPr>
-          <w:b/>
-          <w:bCs/>
-          <w:kern w:val="36"/>
-        </w:rPr>
-        <w:t>8</w:t>
+        <w:t>16</w:t>
       </w:r>
       <w:r>
         <w:rPr>
@@ -427,6 +419,9 @@
         <w:ind w:left="720" w:firstLine="630"/>
       </w:pPr>
       <w:r>
+        <w:rPr>
+          <w:noProof/>
+        </w:rPr>
         <w:drawing>
           <wp:inline distT="0" distB="0" distL="0" distR="0" wp14:anchorId="22FC3538" wp14:editId="31FACF83">
             <wp:extent cx="5539905" cy="2226733"/>
@@ -1097,6 +1092,9 @@
         </mc:AlternateContent>
       </w:r>
       <w:r>
+        <w:rPr>
+          <w:noProof/>
+        </w:rPr>
         <w:drawing>
           <wp:inline distT="0" distB="0" distL="0" distR="0" wp14:anchorId="40D015D0" wp14:editId="031731B7">
             <wp:extent cx="5935133" cy="1880558"/>
@@ -1144,6 +1142,9 @@
         <w:ind w:firstLine="720"/>
       </w:pPr>
       <w:r>
+        <w:rPr>
+          <w:noProof/>
+        </w:rPr>
         <w:drawing>
           <wp:inline distT="0" distB="0" distL="0" distR="0" wp14:anchorId="2A5001C1" wp14:editId="6D60F21C">
             <wp:extent cx="5858933" cy="2724946"/>
@@ -1598,6 +1599,9 @@
         <w:ind w:left="720" w:hanging="360"/>
       </w:pPr>
       <w:r>
+        <w:rPr>
+          <w:noProof/>
+        </w:rPr>
         <w:drawing>
           <wp:inline distT="0" distB="0" distL="0" distR="0" wp14:anchorId="6C05DD67" wp14:editId="44159E85">
             <wp:extent cx="6010438" cy="1625600"/>
@@ -1780,6 +1784,7 @@
       <w:r>
         <w:rPr>
           <w:bCs/>
+          <w:noProof/>
         </w:rPr>
         <w:drawing>
           <wp:inline distT="0" distB="0" distL="0" distR="0" wp14:anchorId="7560DD8F" wp14:editId="2A5AD586">
@@ -2569,8 +2574,28 @@
         <w:rPr>
           <w:bCs/>
         </w:rPr>
-        <w:t>.    This will put you on the screen for the source code for this GitHub Action.  Notice there is also an Actions button here.  GitHub Actions use CI/CD themselves via GitHub Actions.  Click on the Actions button to see the workflows that are in use/available</w:t>
-      </w:r>
+        <w:t xml:space="preserve">.    </w:t>
+      </w:r>
+      <w:r>
+        <w:rPr>
+          <w:rFonts w:ascii="Times New Roman" w:hAnsi="Times New Roman" w:cs="Times New Roman"/>
+          <w:bCs/>
+          <w:sz w:val="24"/>
+          <w:szCs w:val="24"/>
+        </w:rPr>
+        <w:t>This will put you on the screen for the source code for this GitHub Action.  Notice there is also an Actions button here.  GitHub Actions use CI/CD themselves via GitHub Actions.  Click on the Actions button to see the workflows that are in use/</w:t>
+      </w:r>
+      <w:proofErr w:type="gramStart"/>
+      <w:r>
+        <w:rPr>
+          <w:rFonts w:ascii="Times New Roman" w:hAnsi="Times New Roman" w:cs="Times New Roman"/>
+          <w:bCs/>
+          <w:sz w:val="24"/>
+          <w:szCs w:val="24"/>
+        </w:rPr>
+        <w:t>available</w:t>
+      </w:r>
+      <w:proofErr w:type="gramEnd"/>
     </w:p>
     <w:p>
       <w:pPr>
@@ -2594,7 +2619,6 @@
           <w:bCs/>
           <w:noProof/>
         </w:rPr>
-        <w:lastRenderedPageBreak/>
         <w:drawing>
           <wp:inline distT="0" distB="0" distL="0" distR="0" wp14:anchorId="34F700B3" wp14:editId="3EA96AA9">
             <wp:extent cx="3811410" cy="2287905"/>
@@ -2650,7 +2674,13 @@
         <w:rPr>
           <w:bCs/>
         </w:rPr>
-        <w:t xml:space="preserve">8.  </w:t>
+        <w:t>9</w:t>
+      </w:r>
+      <w:r>
+        <w:rPr>
+          <w:bCs/>
+        </w:rPr>
+        <w:t xml:space="preserve">. </w:t>
       </w:r>
       <w:r>
         <w:rPr>
@@ -2931,37 +2961,40 @@
         </w:rPr>
       </w:pPr>
       <w:r>
-        <w:t xml:space="preserve">9.  </w:t>
+        <w:t>10</w:t>
+      </w:r>
+      <w:r>
+        <w:t xml:space="preserve">.  </w:t>
       </w:r>
       <w:r>
         <w:t xml:space="preserve"> </w:t>
       </w:r>
       <w:r>
         <w:rPr>
-          <w:rFonts w:cstheme="minorHAnsi"/>
+          <w:rFonts w:ascii="Times New Roman" w:hAnsi="Times New Roman" w:cs="Times New Roman"/>
           <w:bCs/>
           <w:sz w:val="24"/>
           <w:szCs w:val="24"/>
         </w:rPr>
-        <w:t xml:space="preserve">Click on the </w:t>
-      </w:r>
-      <w:r>
-        <w:rPr>
-          <w:rFonts w:cstheme="minorHAnsi"/>
+        <w:t xml:space="preserve">Click on the green "Start commit" button in the upper right.  In the dialog that comes up, add a </w:t>
+      </w:r>
+      <w:r>
+        <w:rPr>
+          <w:rFonts w:ascii="Times New Roman" w:hAnsi="Times New Roman" w:cs="Times New Roman"/>
           <w:bCs/>
           <w:sz w:val="24"/>
           <w:szCs w:val="24"/>
         </w:rPr>
-        <w:t xml:space="preserve">green "Start commit" button in the upper right.  In the dialog that comes up, add a </w:t>
-      </w:r>
-      <w:r>
-        <w:rPr>
-          <w:rFonts w:cstheme="minorHAnsi"/>
+        <w:t xml:space="preserve">conventional </w:t>
+      </w:r>
+      <w:r>
+        <w:rPr>
+          <w:rFonts w:ascii="Times New Roman" w:hAnsi="Times New Roman" w:cs="Times New Roman"/>
           <w:bCs/>
           <w:sz w:val="24"/>
           <w:szCs w:val="24"/>
         </w:rPr>
-        <w:t xml:space="preserve">conventional </w:t>
+        <w:t>commit message like "feat: upload artifact",  then click the green "Commit changes" button to make the commit.</w:t>
       </w:r>
       <w:r>
         <w:rPr>
@@ -2970,7 +3003,7 @@
           <w:sz w:val="24"/>
           <w:szCs w:val="24"/>
         </w:rPr>
-        <w:t xml:space="preserve">commit message like "feat: upload artifact",  then click the green "Commit changes" button to make the commit. </w:t>
+        <w:t xml:space="preserve"> </w:t>
       </w:r>
     </w:p>
     <w:p>
@@ -3046,7 +3079,21 @@
           <w:rFonts w:cstheme="minorHAnsi"/>
           <w:bCs/>
         </w:rPr>
-        <w:t xml:space="preserve">10. </w:t>
+        <w:t>1</w:t>
+      </w:r>
+      <w:r>
+        <w:rPr>
+          <w:rFonts w:cstheme="minorHAnsi"/>
+          <w:bCs/>
+        </w:rPr>
+        <w:t>1</w:t>
+      </w:r>
+      <w:r>
+        <w:rPr>
+          <w:rFonts w:cstheme="minorHAnsi"/>
+          <w:bCs/>
+        </w:rPr>
+        <w:t xml:space="preserve">. </w:t>
       </w:r>
       <w:r>
         <w:rPr>
@@ -4101,6 +4148,9 @@
         <w:ind w:hanging="450"/>
       </w:pPr>
       <w:r>
+        <w:rPr>
+          <w:noProof/>
+        </w:rPr>
         <w:drawing>
           <wp:inline distT="0" distB="0" distL="0" distR="0" wp14:anchorId="2E4EEAB9" wp14:editId="1DEEFD7B">
             <wp:extent cx="6858000" cy="3027680"/>
@@ -8266,1192 +8316,16 @@
     </w:p>
     <w:p>
       <w:pPr>
+        <w:ind w:left="2160"/>
         <w:rPr>
           <w:rFonts w:cstheme="minorHAnsi"/>
-          <w:b/>
-          <w:bCs/>
-        </w:rPr>
-      </w:pPr>
-      <w:r>
-        <w:rPr>
-          <w:b/>
-          <w:bCs/>
-        </w:rPr>
-        <w:t>Homework: Get a GitHub Personal Access Token</w:t>
-      </w:r>
-      <w:r>
-        <w:rPr>
-          <w:b/>
-          <w:bCs/>
-        </w:rPr>
-        <w:t xml:space="preserve"> and Store it as a Secret</w:t>
-      </w:r>
-    </w:p>
-    <w:p>
-      <w:pPr>
-        <w:rPr>
-          <w:rFonts w:cstheme="minorHAnsi"/>
-          <w:b/>
-        </w:rPr>
-      </w:pPr>
-    </w:p>
-    <w:p>
-      <w:pPr>
-        <w:rPr>
-          <w:rFonts w:cstheme="minorHAnsi"/>
-          <w:bCs/>
-        </w:rPr>
-      </w:pPr>
-    </w:p>
-    <w:p>
-      <w:pPr>
-        <w:pStyle w:val="ListParagraph"/>
-        <w:numPr>
-          <w:ilvl w:val="0"/>
-          <w:numId w:val="31"/>
-        </w:numPr>
-        <w:spacing w:after="0"/>
-        <w:rPr>
-          <w:rFonts w:cstheme="minorHAnsi"/>
-          <w:bCs/>
-          <w:sz w:val="24"/>
-          <w:szCs w:val="24"/>
-        </w:rPr>
-      </w:pPr>
-      <w:r>
-        <w:rPr>
-          <w:rFonts w:cstheme="minorHAnsi"/>
-          <w:bCs/>
-          <w:sz w:val="24"/>
-          <w:szCs w:val="24"/>
-        </w:rPr>
-        <w:t xml:space="preserve">For </w:t>
-      </w:r>
-      <w:r>
-        <w:rPr>
-          <w:rFonts w:cstheme="minorHAnsi"/>
-          <w:bCs/>
-          <w:sz w:val="24"/>
-          <w:szCs w:val="24"/>
-        </w:rPr>
-        <w:t>next week, you will</w:t>
-      </w:r>
-      <w:r>
-        <w:rPr>
-          <w:rFonts w:cstheme="minorHAnsi"/>
-          <w:bCs/>
-          <w:sz w:val="24"/>
-          <w:szCs w:val="24"/>
-        </w:rPr>
-        <w:t xml:space="preserve"> need to prepare a Personal Access Token (PAT) and add it to a secret that our workflow can reference.  If you already have a PAT, you may be able to use it if it has access to the project.  If not, you'll need to create a new one.  Go to </w:t>
-      </w:r>
-      <w:hyperlink r:id="rId55" w:history="1">
-        <w:r>
-          <w:rPr>
-            <w:rStyle w:val="Hyperlink"/>
-            <w:rFonts w:cstheme="minorHAnsi"/>
-            <w:bCs/>
-            <w:sz w:val="24"/>
-            <w:szCs w:val="24"/>
-          </w:rPr>
-          <w:t>https://github.com/settings/tokens</w:t>
-        </w:r>
-      </w:hyperlink>
-      <w:r>
-        <w:rPr>
-          <w:rFonts w:cstheme="minorHAnsi"/>
-          <w:bCs/>
-          <w:sz w:val="24"/>
-          <w:szCs w:val="24"/>
-        </w:rPr>
-        <w:t xml:space="preserve">.  </w:t>
-      </w:r>
-    </w:p>
-    <w:p>
-      <w:pPr>
-        <w:pStyle w:val="ListParagraph"/>
-        <w:spacing w:after="0"/>
-        <w:rPr>
-          <w:rFonts w:cstheme="minorHAnsi"/>
-          <w:bCs/>
-          <w:sz w:val="24"/>
-          <w:szCs w:val="24"/>
-        </w:rPr>
-      </w:pPr>
-    </w:p>
-    <w:p>
-      <w:pPr>
-        <w:pStyle w:val="ListParagraph"/>
-        <w:spacing w:after="0"/>
-        <w:rPr>
-          <w:rFonts w:cstheme="minorHAnsi"/>
-          <w:bCs/>
-          <w:sz w:val="24"/>
-          <w:szCs w:val="24"/>
-        </w:rPr>
-      </w:pPr>
-      <w:r>
-        <w:rPr>
-          <w:rFonts w:cstheme="minorHAnsi"/>
-          <w:bCs/>
-          <w:sz w:val="24"/>
-          <w:szCs w:val="24"/>
-        </w:rPr>
-        <w:t xml:space="preserve">(Alternatively, on the GitHub repo screen, click on your profile picture in the upper right, then select "Settings" from the drop-down menu.  You should be on the </w:t>
-      </w:r>
-      <w:hyperlink r:id="rId56" w:history="1">
-        <w:r>
-          <w:rPr>
-            <w:rStyle w:val="Hyperlink"/>
-            <w:rFonts w:cstheme="minorHAnsi"/>
-            <w:bCs/>
-            <w:sz w:val="24"/>
-            <w:szCs w:val="24"/>
-          </w:rPr>
-          <w:t>https://github.com/settings/profile</w:t>
-        </w:r>
-      </w:hyperlink>
-      <w:r>
-        <w:rPr>
-          <w:rFonts w:cstheme="minorHAnsi"/>
-          <w:bCs/>
-          <w:sz w:val="24"/>
-          <w:szCs w:val="24"/>
-        </w:rPr>
-        <w:t xml:space="preserve"> screen.  On this page on the left-hand side, select "Developer settings" near the bottom.  On the next page, select "Personal access tokens".)</w:t>
-      </w:r>
-      <w:r>
-        <w:rPr>
-          <w:rFonts w:cstheme="minorHAnsi"/>
-          <w:bCs/>
-          <w:sz w:val="24"/>
-          <w:szCs w:val="24"/>
-        </w:rPr>
-        <w:t xml:space="preserve"> Then select "Tokens (classic)".</w:t>
-      </w:r>
-    </w:p>
-    <w:p>
-      <w:pPr>
-        <w:rPr>
-          <w:rFonts w:cstheme="minorHAnsi"/>
-          <w:bCs/>
-        </w:rPr>
-      </w:pPr>
-    </w:p>
-    <w:p>
-      <w:pPr>
-        <w:pStyle w:val="ListParagraph"/>
-        <w:numPr>
-          <w:ilvl w:val="0"/>
-          <w:numId w:val="31"/>
-        </w:numPr>
-        <w:spacing w:after="0"/>
-        <w:rPr>
-          <w:rFonts w:cstheme="minorHAnsi"/>
-          <w:bCs/>
-          <w:sz w:val="24"/>
-          <w:szCs w:val="24"/>
-        </w:rPr>
-      </w:pPr>
-      <w:r>
-        <w:rPr>
-          <w:rFonts w:cstheme="minorHAnsi"/>
-          <w:bCs/>
-          <w:sz w:val="24"/>
-          <w:szCs w:val="24"/>
-        </w:rPr>
-        <w:t xml:space="preserve"> Click on "Generate new token".  Confirm your password if asked.  In the "Note" section enter some text, such as "workflows".  You can set the "Expiration" time as desired or leave it as-is.  Under "Select scopes", assuming your repository is public, you can just check the boxes for "repo" and "workflow". Then click on the green "Generate token" at the bottom. </w:t>
-      </w:r>
-    </w:p>
-    <w:p>
-      <w:pPr>
-        <w:rPr>
-          <w:rFonts w:cstheme="minorHAnsi"/>
-          <w:bCs/>
-        </w:rPr>
-      </w:pPr>
-    </w:p>
-    <w:p>
-      <w:pPr>
-        <w:ind w:left="1440"/>
-        <w:rPr>
-          <w:rFonts w:cstheme="minorHAnsi"/>
-          <w:bCs/>
-        </w:rPr>
-      </w:pPr>
-      <w:r>
-        <w:rPr>
-          <w:rFonts w:cstheme="minorHAnsi"/>
-          <w:bCs/>
-        </w:rPr>
-        <w:lastRenderedPageBreak/>
-        <w:drawing>
-          <wp:inline distT="0" distB="0" distL="0" distR="0" wp14:anchorId="359DA36F" wp14:editId="35857039">
-            <wp:extent cx="4427601" cy="3920067"/>
-            <wp:effectExtent l="0" t="0" r="5080" b="4445"/>
-            <wp:docPr id="24" name="Picture 24" descr="Graphical user interface, text, application, email&#10;&#10;Description automatically generated"/>
-            <wp:cNvGraphicFramePr>
-              <a:graphicFrameLocks xmlns:a="http://schemas.openxmlformats.org/drawingml/2006/main" noChangeAspect="1"/>
-            </wp:cNvGraphicFramePr>
-            <a:graphic xmlns:a="http://schemas.openxmlformats.org/drawingml/2006/main">
-              <a:graphicData uri="http://schemas.openxmlformats.org/drawingml/2006/picture">
-                <pic:pic xmlns:pic="http://schemas.openxmlformats.org/drawingml/2006/picture">
-                  <pic:nvPicPr>
-                    <pic:cNvPr id="24" name="Picture 24" descr="Graphical user interface, text, application, email&#10;&#10;Description automatically generated"/>
-                    <pic:cNvPicPr/>
-                  </pic:nvPicPr>
-                  <pic:blipFill>
-                    <a:blip r:embed="rId57"/>
-                    <a:stretch>
-                      <a:fillRect/>
-                    </a:stretch>
-                  </pic:blipFill>
-                  <pic:spPr>
-                    <a:xfrm>
-                      <a:off x="0" y="0"/>
-                      <a:ext cx="4438863" cy="3930038"/>
-                    </a:xfrm>
-                    <a:prstGeom prst="rect">
-                      <a:avLst/>
-                    </a:prstGeom>
-                  </pic:spPr>
-                </pic:pic>
-              </a:graphicData>
-            </a:graphic>
-          </wp:inline>
-        </w:drawing>
-      </w:r>
-    </w:p>
-    <w:p>
-      <w:pPr>
-        <w:rPr>
-          <w:rFonts w:cstheme="minorHAnsi"/>
-          <w:bCs/>
-        </w:rPr>
-      </w:pPr>
-    </w:p>
-    <w:p>
-      <w:pPr>
-        <w:pStyle w:val="ListParagraph"/>
-        <w:numPr>
-          <w:ilvl w:val="0"/>
-          <w:numId w:val="31"/>
-        </w:numPr>
-        <w:spacing w:after="0"/>
-        <w:rPr>
-          <w:rFonts w:cstheme="minorHAnsi"/>
-          <w:bCs/>
-          <w:sz w:val="24"/>
-          <w:szCs w:val="24"/>
-        </w:rPr>
-      </w:pPr>
-      <w:r>
-        <w:rPr>
-          <w:rFonts w:cstheme="minorHAnsi"/>
-          <w:bCs/>
-          <w:sz w:val="24"/>
-          <w:szCs w:val="24"/>
-        </w:rPr>
-        <w:t>After the screen comes up that shows your new token, make sure to copy it and store it somewhere you can get to it.</w:t>
-      </w:r>
-    </w:p>
-    <w:p>
-      <w:pPr>
-        <w:rPr>
-          <w:rFonts w:cstheme="minorHAnsi"/>
-          <w:bCs/>
-        </w:rPr>
-      </w:pPr>
-    </w:p>
-    <w:p>
-      <w:pPr>
-        <w:ind w:left="2160"/>
-        <w:rPr>
-          <w:rFonts w:cstheme="minorHAnsi"/>
-          <w:bCs/>
-        </w:rPr>
-      </w:pPr>
-      <w:r>
-        <w:rPr>
-          <w:rFonts w:cstheme="minorHAnsi"/>
-          <w:bCs/>
-          <w:noProof/>
-        </w:rPr>
-        <w:drawing>
-          <wp:inline distT="0" distB="0" distL="0" distR="0" wp14:anchorId="691C789A" wp14:editId="044BA15D">
-            <wp:extent cx="2639833" cy="1152482"/>
-            <wp:effectExtent l="0" t="0" r="1905" b="3810"/>
-            <wp:docPr id="105" name="Picture 105" descr="Graphical user interface, text, application, email&#10;&#10;Description automatically generated"/>
-            <wp:cNvGraphicFramePr>
-              <a:graphicFrameLocks xmlns:a="http://schemas.openxmlformats.org/drawingml/2006/main" noChangeAspect="1"/>
-            </wp:cNvGraphicFramePr>
-            <a:graphic xmlns:a="http://schemas.openxmlformats.org/drawingml/2006/main">
-              <a:graphicData uri="http://schemas.openxmlformats.org/drawingml/2006/picture">
-                <pic:pic xmlns:pic="http://schemas.openxmlformats.org/drawingml/2006/picture">
-                  <pic:nvPicPr>
-                    <pic:cNvPr id="105" name="Picture 105" descr="Graphical user interface, text, application, email&#10;&#10;Description automatically generated"/>
-                    <pic:cNvPicPr/>
-                  </pic:nvPicPr>
-                  <pic:blipFill>
-                    <a:blip r:embed="rId58"/>
-                    <a:stretch>
-                      <a:fillRect/>
-                    </a:stretch>
-                  </pic:blipFill>
-                  <pic:spPr>
-                    <a:xfrm>
-                      <a:off x="0" y="0"/>
-                      <a:ext cx="2640422" cy="1152739"/>
-                    </a:xfrm>
-                    <a:prstGeom prst="rect">
-                      <a:avLst/>
-                    </a:prstGeom>
-                  </pic:spPr>
-                </pic:pic>
-              </a:graphicData>
-            </a:graphic>
-          </wp:inline>
-        </w:drawing>
-      </w:r>
-    </w:p>
-    <w:p>
-      <w:pPr>
-        <w:ind w:left="2160"/>
-        <w:rPr>
-          <w:rFonts w:cstheme="minorHAnsi"/>
-          <w:bCs/>
-        </w:rPr>
-      </w:pPr>
-    </w:p>
-    <w:p>
-      <w:pPr>
-        <w:ind w:left="2160"/>
-        <w:rPr>
-          <w:rFonts w:cstheme="minorHAnsi"/>
-          <w:bCs/>
-        </w:rPr>
-      </w:pPr>
-    </w:p>
-    <w:p>
-      <w:pPr>
-        <w:pStyle w:val="ListParagraph"/>
-        <w:numPr>
-          <w:ilvl w:val="0"/>
-          <w:numId w:val="31"/>
-        </w:numPr>
-        <w:spacing w:after="0"/>
-        <w:rPr>
-          <w:rFonts w:cstheme="minorHAnsi"/>
-          <w:bCs/>
-          <w:sz w:val="24"/>
-          <w:szCs w:val="24"/>
-        </w:rPr>
-      </w:pPr>
-      <w:r>
-        <w:rPr>
-          <w:rFonts w:cstheme="minorHAnsi"/>
-          <w:bCs/>
-          <w:sz w:val="24"/>
-          <w:szCs w:val="24"/>
-        </w:rPr>
-        <w:t xml:space="preserve">Now create a new secret and store the PAT value in it.  </w:t>
-      </w:r>
-      <w:r>
-        <w:rPr>
-          <w:rFonts w:cstheme="minorHAnsi"/>
-          <w:bCs/>
-          <w:sz w:val="24"/>
-          <w:szCs w:val="24"/>
-        </w:rPr>
-        <w:t>G</w:t>
-      </w:r>
-      <w:r>
-        <w:rPr>
-          <w:rFonts w:cstheme="minorHAnsi"/>
-          <w:bCs/>
-          <w:sz w:val="24"/>
-          <w:szCs w:val="24"/>
-        </w:rPr>
-        <w:t>o</w:t>
-      </w:r>
-      <w:r>
-        <w:rPr>
-          <w:rFonts w:cstheme="minorHAnsi"/>
-          <w:bCs/>
-          <w:sz w:val="24"/>
-          <w:szCs w:val="24"/>
-        </w:rPr>
-        <w:t xml:space="preserve"> to the repository and in the</w:t>
-      </w:r>
-      <w:r>
-        <w:rPr>
-          <w:rFonts w:cstheme="minorHAnsi"/>
-          <w:bCs/>
-          <w:sz w:val="24"/>
-          <w:szCs w:val="24"/>
-        </w:rPr>
-        <w:t xml:space="preserve"> top menu select "Settings".  Then on the left-hand side, select "Secrets</w:t>
-      </w:r>
-      <w:r>
-        <w:rPr>
-          <w:rFonts w:cstheme="minorHAnsi"/>
-          <w:bCs/>
-          <w:sz w:val="24"/>
-          <w:szCs w:val="24"/>
-        </w:rPr>
-        <w:t xml:space="preserve"> and variables</w:t>
-      </w:r>
-      <w:r>
-        <w:rPr>
-          <w:rFonts w:cstheme="minorHAnsi"/>
-          <w:bCs/>
-          <w:sz w:val="24"/>
-          <w:szCs w:val="24"/>
-        </w:rPr>
-        <w:t>"</w:t>
-      </w:r>
-      <w:r>
-        <w:rPr>
-          <w:rFonts w:cstheme="minorHAnsi"/>
-          <w:bCs/>
-          <w:sz w:val="24"/>
-          <w:szCs w:val="24"/>
-        </w:rPr>
-        <w:t xml:space="preserve"> and select "Actions"</w:t>
-      </w:r>
-      <w:r>
-        <w:rPr>
-          <w:rFonts w:cstheme="minorHAnsi"/>
-          <w:bCs/>
-          <w:sz w:val="24"/>
-          <w:szCs w:val="24"/>
-        </w:rPr>
-        <w:t xml:space="preserve">.  Now, click on the "New repository secret </w:t>
-      </w:r>
-      <w:r>
-        <w:rPr>
-          <w:rFonts w:cstheme="minorHAnsi"/>
-          <w:bCs/>
-          <w:sz w:val="24"/>
-          <w:szCs w:val="24"/>
-        </w:rPr>
-        <w:t xml:space="preserve">button </w:t>
-      </w:r>
-      <w:r>
-        <w:rPr>
-          <w:rFonts w:cstheme="minorHAnsi"/>
-          <w:bCs/>
-          <w:sz w:val="24"/>
-          <w:szCs w:val="24"/>
-        </w:rPr>
-        <w:t>in the upper right to create a new secret for the action to use.</w:t>
-      </w:r>
-    </w:p>
-    <w:p>
-      <w:pPr>
-        <w:pStyle w:val="ListParagraph"/>
-        <w:spacing w:after="0"/>
-        <w:ind w:left="2160" w:hanging="720"/>
-        <w:rPr>
-          <w:rFonts w:cstheme="minorHAnsi"/>
-          <w:bCs/>
-          <w:sz w:val="24"/>
-          <w:szCs w:val="24"/>
-        </w:rPr>
-      </w:pPr>
-      <w:r>
-        <w:rPr>
-          <w:rFonts w:cstheme="minorHAnsi"/>
-          <w:bCs/>
-          <w:sz w:val="24"/>
-          <w:szCs w:val="24"/>
-        </w:rPr>
-        <w:lastRenderedPageBreak/>
-        <mc:AlternateContent>
-          <mc:Choice Requires="wps">
-            <w:drawing>
-              <wp:anchor distT="0" distB="0" distL="114300" distR="114300" simplePos="0" relativeHeight="251676672" behindDoc="0" locked="0" layoutInCell="1" allowOverlap="1" wp14:anchorId="29E52B15" wp14:editId="7B71303A">
-                <wp:simplePos x="0" y="0"/>
-                <wp:positionH relativeFrom="column">
-                  <wp:posOffset>4559300</wp:posOffset>
-                </wp:positionH>
-                <wp:positionV relativeFrom="paragraph">
-                  <wp:posOffset>1488652</wp:posOffset>
-                </wp:positionV>
-                <wp:extent cx="1117600" cy="544406"/>
-                <wp:effectExtent l="12700" t="12700" r="12700" b="14605"/>
-                <wp:wrapNone/>
-                <wp:docPr id="31" name="Oval 6"/>
-                <wp:cNvGraphicFramePr xmlns:a="http://schemas.openxmlformats.org/drawingml/2006/main"/>
-                <a:graphic xmlns:a="http://schemas.openxmlformats.org/drawingml/2006/main">
-                  <a:graphicData uri="http://schemas.microsoft.com/office/word/2010/wordprocessingShape">
-                    <wps:wsp>
-                      <wps:cNvSpPr/>
-                      <wps:spPr>
-                        <a:xfrm>
-                          <a:off x="0" y="0"/>
-                          <a:ext cx="1117600" cy="544406"/>
-                        </a:xfrm>
-                        <a:prstGeom prst="ellipse">
-                          <a:avLst/>
-                        </a:prstGeom>
-                        <a:noFill/>
-                        <a:ln w="22225">
-                          <a:solidFill>
-                            <a:srgbClr val="FF0000"/>
-                          </a:solidFill>
-                        </a:ln>
-                      </wps:spPr>
-                      <wps:style>
-                        <a:lnRef idx="2">
-                          <a:schemeClr val="accent1">
-                            <a:shade val="50000"/>
-                          </a:schemeClr>
-                        </a:lnRef>
-                        <a:fillRef idx="1">
-                          <a:schemeClr val="accent1"/>
-                        </a:fillRef>
-                        <a:effectRef idx="0">
-                          <a:schemeClr val="accent1"/>
-                        </a:effectRef>
-                        <a:fontRef idx="minor">
-                          <a:schemeClr val="lt1"/>
-                        </a:fontRef>
-                      </wps:style>
-                      <wps:txbx>
-                        <w:txbxContent>
-                          <w:p>
-                            <w:pPr>
-                              <w:spacing w:after="160" w:line="256" w:lineRule="auto"/>
-                              <w:jc w:val="center"/>
-                              <w:textAlignment w:val="baseline"/>
-                              <w:rPr>
-                                <w:rFonts w:asciiTheme="minorHAnsi" w:eastAsia="Calibri" w:hAnsi="Calibri"/>
-                                <w:color w:val="FF0000"/>
-                                <w:kern w:val="24"/>
-                                <w:sz w:val="22"/>
-                                <w:szCs w:val="22"/>
-                              </w:rPr>
-                            </w:pPr>
-                            <w:r>
-                              <w:rPr>
-                                <w:rFonts w:asciiTheme="minorHAnsi" w:eastAsia="Calibri" w:hAnsi="Calibri"/>
-                                <w:color w:val="FF0000"/>
-                                <w:kern w:val="24"/>
-                                <w:sz w:val="22"/>
-                                <w:szCs w:val="22"/>
-                              </w:rPr>
-                              <w:t>3</w:t>
-                            </w:r>
-                          </w:p>
-                        </w:txbxContent>
-                      </wps:txbx>
-                      <wps:bodyPr rot="0" spcFirstLastPara="0" vert="horz" wrap="square" lIns="91440" tIns="45720" rIns="91440" bIns="45720" numCol="1" spcCol="0" rtlCol="0" fromWordArt="0" anchor="ctr" anchorCtr="0" forceAA="0" compatLnSpc="1">
-                        <a:prstTxWarp prst="textNoShape">
-                          <a:avLst/>
-                        </a:prstTxWarp>
-                        <a:noAutofit/>
-                      </wps:bodyPr>
-                    </wps:wsp>
-                  </a:graphicData>
-                </a:graphic>
-                <wp14:sizeRelH relativeFrom="margin">
-                  <wp14:pctWidth>0</wp14:pctWidth>
-                </wp14:sizeRelH>
-                <wp14:sizeRelV relativeFrom="margin">
-                  <wp14:pctHeight>0</wp14:pctHeight>
-                </wp14:sizeRelV>
-              </wp:anchor>
-            </w:drawing>
-          </mc:Choice>
-          <mc:Fallback>
-            <w:pict>
-              <v:oval w14:anchorId="29E52B15" id="Oval 6" o:spid="_x0000_s1026" style="position:absolute;left:0;text-align:left;margin-left:359pt;margin-top:117.2pt;width:88pt;height:42.85pt;z-index:251676672;visibility:visible;mso-wrap-style:square;mso-width-percent:0;mso-height-percent:0;mso-wrap-distance-left:9pt;mso-wrap-distance-top:0;mso-wrap-distance-right:9pt;mso-wrap-distance-bottom:0;mso-position-horizontal:absolute;mso-position-horizontal-relative:text;mso-position-vertical:absolute;mso-position-vertical-relative:text;mso-width-percent:0;mso-height-percent:0;mso-width-relative:margin;mso-height-relative:margin;v-text-anchor:middle" o:gfxdata="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" filled="f" strokecolor="red" strokeweight="1.75pt">
-                <v:stroke joinstyle="miter"/>
-                <v:textbox>
-                  <w:txbxContent>
-                    <w:p>
-                      <w:pPr>
-                        <w:spacing w:after="160" w:line="256" w:lineRule="auto"/>
-                        <w:jc w:val="center"/>
-                        <w:textAlignment w:val="baseline"/>
-                        <w:rPr>
-                          <w:rFonts w:asciiTheme="minorHAnsi" w:eastAsia="Calibri" w:hAnsi="Calibri"/>
-                          <w:color w:val="FF0000"/>
-                          <w:kern w:val="24"/>
-                          <w:sz w:val="22"/>
-                          <w:szCs w:val="22"/>
-                        </w:rPr>
-                      </w:pPr>
-                      <w:r>
-                        <w:rPr>
-                          <w:rFonts w:asciiTheme="minorHAnsi" w:eastAsia="Calibri" w:hAnsi="Calibri"/>
-                          <w:color w:val="FF0000"/>
-                          <w:kern w:val="24"/>
-                          <w:sz w:val="22"/>
-                          <w:szCs w:val="22"/>
-                        </w:rPr>
-                        <w:t>3</w:t>
-                      </w:r>
-                    </w:p>
-                  </w:txbxContent>
-                </v:textbox>
-              </v:oval>
-            </w:pict>
-          </mc:Fallback>
-        </mc:AlternateContent>
-      </w:r>
-      <w:r>
-        <w:rPr>
-          <w:rFonts w:cstheme="minorHAnsi"/>
-          <w:bCs/>
-          <w:sz w:val="24"/>
-          <w:szCs w:val="24"/>
-        </w:rPr>
-        <mc:AlternateContent>
-          <mc:Choice Requires="wps">
-            <w:drawing>
-              <wp:anchor distT="0" distB="0" distL="114300" distR="114300" simplePos="0" relativeHeight="251674624" behindDoc="0" locked="0" layoutInCell="1" allowOverlap="1" wp14:anchorId="5E025FF1" wp14:editId="09101898">
-                <wp:simplePos x="0" y="0"/>
-                <wp:positionH relativeFrom="column">
-                  <wp:posOffset>647700</wp:posOffset>
-                </wp:positionH>
-                <wp:positionV relativeFrom="paragraph">
-                  <wp:posOffset>3300307</wp:posOffset>
-                </wp:positionV>
-                <wp:extent cx="1722967" cy="469900"/>
-                <wp:effectExtent l="12700" t="12700" r="17145" b="12700"/>
-                <wp:wrapNone/>
-                <wp:docPr id="28" name="Oval 5"/>
-                <wp:cNvGraphicFramePr xmlns:a="http://schemas.openxmlformats.org/drawingml/2006/main"/>
-                <a:graphic xmlns:a="http://schemas.openxmlformats.org/drawingml/2006/main">
-                  <a:graphicData uri="http://schemas.microsoft.com/office/word/2010/wordprocessingShape">
-                    <wps:wsp>
-                      <wps:cNvSpPr/>
-                      <wps:spPr>
-                        <a:xfrm>
-                          <a:off x="0" y="0"/>
-                          <a:ext cx="1722967" cy="469900"/>
-                        </a:xfrm>
-                        <a:prstGeom prst="ellipse">
-                          <a:avLst/>
-                        </a:prstGeom>
-                        <a:noFill/>
-                        <a:ln w="22225">
-                          <a:solidFill>
-                            <a:srgbClr val="FF0000"/>
-                          </a:solidFill>
-                        </a:ln>
-                      </wps:spPr>
-                      <wps:style>
-                        <a:lnRef idx="2">
-                          <a:schemeClr val="accent1">
-                            <a:shade val="50000"/>
-                          </a:schemeClr>
-                        </a:lnRef>
-                        <a:fillRef idx="1">
-                          <a:schemeClr val="accent1"/>
-                        </a:fillRef>
-                        <a:effectRef idx="0">
-                          <a:schemeClr val="accent1"/>
-                        </a:effectRef>
-                        <a:fontRef idx="minor">
-                          <a:schemeClr val="lt1"/>
-                        </a:fontRef>
-                      </wps:style>
-                      <wps:txbx>
-                        <w:txbxContent>
-                          <w:p>
-                            <w:pPr>
-                              <w:spacing w:after="160" w:line="256" w:lineRule="auto"/>
-                              <w:jc w:val="center"/>
-                              <w:textAlignment w:val="baseline"/>
-                              <w:rPr>
-                                <w:rFonts w:asciiTheme="minorHAnsi" w:eastAsia="Calibri" w:hAnsi="Calibri"/>
-                                <w:color w:val="FF0000"/>
-                                <w:kern w:val="24"/>
-                                <w:sz w:val="22"/>
-                                <w:szCs w:val="22"/>
-                              </w:rPr>
-                            </w:pPr>
-                            <w:r>
-                              <w:rPr>
-                                <w:rFonts w:asciiTheme="minorHAnsi" w:eastAsia="Calibri" w:hAnsi="Calibri"/>
-                                <w:color w:val="FF0000"/>
-                                <w:kern w:val="24"/>
-                                <w:sz w:val="22"/>
-                                <w:szCs w:val="22"/>
-                              </w:rPr>
-                              <w:t>2</w:t>
-                            </w:r>
-                          </w:p>
-                        </w:txbxContent>
-                      </wps:txbx>
-                      <wps:bodyPr rot="0" spcFirstLastPara="0" vert="horz" wrap="square" lIns="91440" tIns="45720" rIns="91440" bIns="45720" numCol="1" spcCol="0" rtlCol="0" fromWordArt="0" anchor="ctr" anchorCtr="0" forceAA="0" compatLnSpc="1">
-                        <a:prstTxWarp prst="textNoShape">
-                          <a:avLst/>
-                        </a:prstTxWarp>
-                        <a:noAutofit/>
-                      </wps:bodyPr>
-                    </wps:wsp>
-                  </a:graphicData>
-                </a:graphic>
-                <wp14:sizeRelH relativeFrom="margin">
-                  <wp14:pctWidth>0</wp14:pctWidth>
-                </wp14:sizeRelH>
-                <wp14:sizeRelV relativeFrom="margin">
-                  <wp14:pctHeight>0</wp14:pctHeight>
-                </wp14:sizeRelV>
-              </wp:anchor>
-            </w:drawing>
-          </mc:Choice>
-          <mc:Fallback>
-            <w:pict>
-              <v:oval w14:anchorId="5E025FF1" id="Oval 5" o:spid="_x0000_s1027" style="position:absolute;left:0;text-align:left;margin-left:51pt;margin-top:259.85pt;width:135.65pt;height:37pt;z-index:251674624;visibility:visible;mso-wrap-style:square;mso-width-percent:0;mso-height-percent:0;mso-wrap-distance-left:9pt;mso-wrap-distance-top:0;mso-wrap-distance-right:9pt;mso-wrap-distance-bottom:0;mso-position-horizontal:absolute;mso-position-horizontal-relative:text;mso-position-vertical:absolute;mso-position-vertical-relative:text;mso-width-percent:0;mso-height-percent:0;mso-width-relative:margin;mso-height-relative:margin;v-text-anchor:middle" o:gfxdata="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" filled="f" strokecolor="red" strokeweight="1.75pt">
-                <v:stroke joinstyle="miter"/>
-                <v:textbox>
-                  <w:txbxContent>
-                    <w:p>
-                      <w:pPr>
-                        <w:spacing w:after="160" w:line="256" w:lineRule="auto"/>
-                        <w:jc w:val="center"/>
-                        <w:textAlignment w:val="baseline"/>
-                        <w:rPr>
-                          <w:rFonts w:asciiTheme="minorHAnsi" w:eastAsia="Calibri" w:hAnsi="Calibri"/>
-                          <w:color w:val="FF0000"/>
-                          <w:kern w:val="24"/>
-                          <w:sz w:val="22"/>
-                          <w:szCs w:val="22"/>
-                        </w:rPr>
-                      </w:pPr>
-                      <w:r>
-                        <w:rPr>
-                          <w:rFonts w:asciiTheme="minorHAnsi" w:eastAsia="Calibri" w:hAnsi="Calibri"/>
-                          <w:color w:val="FF0000"/>
-                          <w:kern w:val="24"/>
-                          <w:sz w:val="22"/>
-                          <w:szCs w:val="22"/>
-                        </w:rPr>
-                        <w:t>2</w:t>
-                      </w:r>
-                    </w:p>
-                  </w:txbxContent>
-                </v:textbox>
-              </v:oval>
-            </w:pict>
-          </mc:Fallback>
-        </mc:AlternateContent>
-      </w:r>
-      <w:r>
-        <w:rPr>
-          <w:rFonts w:cstheme="minorHAnsi"/>
-          <w:bCs/>
-          <w:sz w:val="24"/>
-          <w:szCs w:val="24"/>
-        </w:rPr>
-        <mc:AlternateContent>
-          <mc:Choice Requires="wps">
-            <w:drawing>
-              <wp:anchor distT="0" distB="0" distL="114300" distR="114300" simplePos="0" relativeHeight="251672576" behindDoc="0" locked="0" layoutInCell="1" allowOverlap="1" wp14:anchorId="4D3EFBA4" wp14:editId="4EFA4705">
-                <wp:simplePos x="0" y="0"/>
-                <wp:positionH relativeFrom="column">
-                  <wp:posOffset>4754245</wp:posOffset>
-                </wp:positionH>
-                <wp:positionV relativeFrom="paragraph">
-                  <wp:posOffset>-90594</wp:posOffset>
-                </wp:positionV>
-                <wp:extent cx="732367" cy="444500"/>
-                <wp:effectExtent l="12700" t="12700" r="17145" b="12700"/>
-                <wp:wrapNone/>
-                <wp:docPr id="27" name="Oval 4"/>
-                <wp:cNvGraphicFramePr xmlns:a="http://schemas.openxmlformats.org/drawingml/2006/main"/>
-                <a:graphic xmlns:a="http://schemas.openxmlformats.org/drawingml/2006/main">
-                  <a:graphicData uri="http://schemas.microsoft.com/office/word/2010/wordprocessingShape">
-                    <wps:wsp>
-                      <wps:cNvSpPr/>
-                      <wps:spPr>
-                        <a:xfrm>
-                          <a:off x="0" y="0"/>
-                          <a:ext cx="732367" cy="444500"/>
-                        </a:xfrm>
-                        <a:prstGeom prst="ellipse">
-                          <a:avLst/>
-                        </a:prstGeom>
-                        <a:noFill/>
-                        <a:ln w="22225">
-                          <a:solidFill>
-                            <a:srgbClr val="FF0000"/>
-                          </a:solidFill>
-                        </a:ln>
-                      </wps:spPr>
-                      <wps:style>
-                        <a:lnRef idx="2">
-                          <a:schemeClr val="accent1">
-                            <a:shade val="50000"/>
-                          </a:schemeClr>
-                        </a:lnRef>
-                        <a:fillRef idx="1">
-                          <a:schemeClr val="accent1"/>
-                        </a:fillRef>
-                        <a:effectRef idx="0">
-                          <a:schemeClr val="accent1"/>
-                        </a:effectRef>
-                        <a:fontRef idx="minor">
-                          <a:schemeClr val="lt1"/>
-                        </a:fontRef>
-                      </wps:style>
-                      <wps:txbx>
-                        <w:txbxContent>
-                          <w:p>
-                            <w:pPr>
-                              <w:spacing w:after="160" w:line="256" w:lineRule="auto"/>
-                              <w:jc w:val="center"/>
-                              <w:textAlignment w:val="baseline"/>
-                              <w:rPr>
-                                <w:rFonts w:asciiTheme="minorHAnsi" w:eastAsia="Calibri" w:hAnsi="Calibri"/>
-                                <w:color w:val="FF0000"/>
-                                <w:kern w:val="24"/>
-                                <w:sz w:val="22"/>
-                                <w:szCs w:val="22"/>
-                              </w:rPr>
-                            </w:pPr>
-                            <w:r>
-                              <w:rPr>
-                                <w:rFonts w:asciiTheme="minorHAnsi" w:eastAsia="Calibri" w:hAnsi="Calibri"/>
-                                <w:color w:val="FF0000"/>
-                                <w:kern w:val="24"/>
-                                <w:sz w:val="22"/>
-                                <w:szCs w:val="22"/>
-                              </w:rPr>
-                              <w:t>1</w:t>
-                            </w:r>
-                          </w:p>
-                        </w:txbxContent>
-                      </wps:txbx>
-                      <wps:bodyPr rot="0" spcFirstLastPara="0" vert="horz" wrap="square" lIns="91440" tIns="45720" rIns="91440" bIns="45720" numCol="1" spcCol="0" rtlCol="0" fromWordArt="0" anchor="ctr" anchorCtr="0" forceAA="0" compatLnSpc="1">
-                        <a:prstTxWarp prst="textNoShape">
-                          <a:avLst/>
-                        </a:prstTxWarp>
-                        <a:noAutofit/>
-                      </wps:bodyPr>
-                    </wps:wsp>
-                  </a:graphicData>
-                </a:graphic>
-                <wp14:sizeRelH relativeFrom="margin">
-                  <wp14:pctWidth>0</wp14:pctWidth>
-                </wp14:sizeRelH>
-                <wp14:sizeRelV relativeFrom="margin">
-                  <wp14:pctHeight>0</wp14:pctHeight>
-                </wp14:sizeRelV>
-              </wp:anchor>
-            </w:drawing>
-          </mc:Choice>
-          <mc:Fallback>
-            <w:pict>
-              <v:oval w14:anchorId="4D3EFBA4" id="Oval 4" o:spid="_x0000_s1028" style="position:absolute;left:0;text-align:left;margin-left:374.35pt;margin-top:-7.15pt;width:57.65pt;height:35pt;z-index:251672576;visibility:visible;mso-wrap-style:square;mso-width-percent:0;mso-height-percent:0;mso-wrap-distance-left:9pt;mso-wrap-distance-top:0;mso-wrap-distance-right:9pt;mso-wrap-distance-bottom:0;mso-position-horizontal:absolute;mso-position-horizontal-relative:text;mso-position-vertical:absolute;mso-position-vertical-relative:text;mso-width-percent:0;mso-height-percent:0;mso-width-relative:margin;mso-height-relative:margin;v-text-anchor:middle" o:gfxdata="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" filled="f" strokecolor="red" strokeweight="1.75pt">
-                <v:stroke joinstyle="miter"/>
-                <v:textbox>
-                  <w:txbxContent>
-                    <w:p>
-                      <w:pPr>
-                        <w:spacing w:after="160" w:line="256" w:lineRule="auto"/>
-                        <w:jc w:val="center"/>
-                        <w:textAlignment w:val="baseline"/>
-                        <w:rPr>
-                          <w:rFonts w:asciiTheme="minorHAnsi" w:eastAsia="Calibri" w:hAnsi="Calibri"/>
-                          <w:color w:val="FF0000"/>
-                          <w:kern w:val="24"/>
-                          <w:sz w:val="22"/>
-                          <w:szCs w:val="22"/>
-                        </w:rPr>
-                      </w:pPr>
-                      <w:r>
-                        <w:rPr>
-                          <w:rFonts w:asciiTheme="minorHAnsi" w:eastAsia="Calibri" w:hAnsi="Calibri"/>
-                          <w:color w:val="FF0000"/>
-                          <w:kern w:val="24"/>
-                          <w:sz w:val="22"/>
-                          <w:szCs w:val="22"/>
-                        </w:rPr>
-                        <w:t>1</w:t>
-                      </w:r>
-                    </w:p>
-                  </w:txbxContent>
-                </v:textbox>
-              </v:oval>
-            </w:pict>
-          </mc:Fallback>
-        </mc:AlternateContent>
-      </w:r>
-      <w:r>
-        <w:rPr>
-          <w:rFonts w:cstheme="minorHAnsi"/>
-          <w:bCs/>
-          <w:sz w:val="24"/>
-          <w:szCs w:val="24"/>
-        </w:rPr>
-        <w:drawing>
-          <wp:inline distT="0" distB="0" distL="0" distR="0" wp14:anchorId="0EE18ACE" wp14:editId="0DD3EB3F">
-            <wp:extent cx="4756807" cy="3699298"/>
-            <wp:effectExtent l="0" t="0" r="5715" b="0"/>
-            <wp:docPr id="26" name="Picture 26" descr="Graphical user interface, text, application, email&#10;&#10;Description automatically generated">
-              <a:extLst xmlns:a="http://schemas.openxmlformats.org/drawingml/2006/main">
-                <a:ext uri="{FF2B5EF4-FFF2-40B4-BE49-F238E27FC236}">
-                  <a16:creationId xmlns:a16="http://schemas.microsoft.com/office/drawing/2014/main" id="{05F0C8E1-F576-FD20-3626-FED21B228BA9}"/>
-                </a:ext>
-              </a:extLst>
-            </wp:docPr>
-            <wp:cNvGraphicFramePr>
-              <a:graphicFrameLocks xmlns:a="http://schemas.openxmlformats.org/drawingml/2006/main" noChangeAspect="1"/>
-            </wp:cNvGraphicFramePr>
-            <a:graphic xmlns:a="http://schemas.openxmlformats.org/drawingml/2006/main">
-              <a:graphicData uri="http://schemas.openxmlformats.org/drawingml/2006/picture">
-                <pic:pic xmlns:pic="http://schemas.openxmlformats.org/drawingml/2006/picture">
-                  <pic:nvPicPr>
-                    <pic:cNvPr id="4" name="Picture 3" descr="Graphical user interface, text, application, email&#10;&#10;Description automatically generated">
-                      <a:extLst>
-                        <a:ext uri="{FF2B5EF4-FFF2-40B4-BE49-F238E27FC236}">
-                          <a16:creationId xmlns:a16="http://schemas.microsoft.com/office/drawing/2014/main" id="{05F0C8E1-F576-FD20-3626-FED21B228BA9}"/>
-                        </a:ext>
-                      </a:extLst>
-                    </pic:cNvPr>
-                    <pic:cNvPicPr>
-                      <a:picLocks noChangeAspect="1"/>
-                    </pic:cNvPicPr>
-                  </pic:nvPicPr>
-                  <pic:blipFill>
-                    <a:blip r:embed="rId59"/>
-                    <a:stretch>
-                      <a:fillRect/>
-                    </a:stretch>
-                  </pic:blipFill>
-                  <pic:spPr>
-                    <a:xfrm>
-                      <a:off x="0" y="0"/>
-                      <a:ext cx="4782331" cy="3719147"/>
-                    </a:xfrm>
-                    <a:prstGeom prst="rect">
-                      <a:avLst/>
-                    </a:prstGeom>
-                  </pic:spPr>
-                </pic:pic>
-              </a:graphicData>
-            </a:graphic>
-          </wp:inline>
-        </w:drawing>
-      </w:r>
-      <w:r>
-        <w:rPr>
-          <w:rFonts w:ascii="Times New Roman" w:eastAsia="Times New Roman" w:hAnsi="Times New Roman" w:cs="Times New Roman"/>
-          <w:noProof/>
-          <w:sz w:val="24"/>
-          <w:szCs w:val="24"/>
-        </w:rPr>
-        <w:t xml:space="preserve"> </w:t>
-      </w:r>
-    </w:p>
-    <w:p>
-      <w:pPr>
-        <w:pStyle w:val="ListParagraph"/>
-        <w:rPr>
-          <w:rFonts w:cstheme="minorHAnsi"/>
-          <w:bCs/>
-          <w:sz w:val="24"/>
-          <w:szCs w:val="24"/>
-        </w:rPr>
-      </w:pPr>
-    </w:p>
-    <w:p>
-      <w:pPr>
-        <w:pStyle w:val="ListParagraph"/>
-        <w:numPr>
-          <w:ilvl w:val="0"/>
-          <w:numId w:val="31"/>
-        </w:numPr>
-        <w:spacing w:after="0"/>
-        <w:rPr>
-          <w:rFonts w:cstheme="minorHAnsi"/>
-          <w:bCs/>
-          <w:sz w:val="24"/>
-          <w:szCs w:val="24"/>
-        </w:rPr>
-      </w:pPr>
-      <w:r>
-        <w:rPr>
-          <w:rFonts w:cstheme="minorHAnsi"/>
-          <w:bCs/>
-          <w:sz w:val="24"/>
-          <w:szCs w:val="24"/>
-        </w:rPr>
-        <w:t xml:space="preserve">For the Name of the new secret, use </w:t>
-      </w:r>
-      <w:r>
-        <w:rPr>
-          <w:rFonts w:cstheme="minorHAnsi"/>
-          <w:bCs/>
-          <w:sz w:val="24"/>
-          <w:szCs w:val="24"/>
-        </w:rPr>
-        <w:t>PIPELINE</w:t>
-      </w:r>
-      <w:r>
-        <w:rPr>
-          <w:rFonts w:cstheme="minorHAnsi"/>
-          <w:bCs/>
-          <w:sz w:val="24"/>
-          <w:szCs w:val="24"/>
-        </w:rPr>
-        <w:t>_USE.  Paste the value from the PAT into the Value section. Then click on the "Add secret" button at the bottom.  After this, the new secret should show up at the bottom.</w:t>
-      </w:r>
-    </w:p>
-    <w:p>
-      <w:pPr>
-        <w:rPr>
-          <w:rFonts w:cstheme="minorHAnsi"/>
-          <w:bCs/>
-        </w:rPr>
-      </w:pPr>
-    </w:p>
-    <w:p>
-      <w:pPr>
-        <w:rPr>
-          <w:rFonts w:cstheme="minorHAnsi"/>
-          <w:bCs/>
-        </w:rPr>
-      </w:pPr>
-      <w:r>
-        <w:rPr>
-          <w:rFonts w:cstheme="minorHAnsi"/>
-          <w:bCs/>
-          <w:noProof/>
-        </w:rPr>
-        <w:drawing>
-          <wp:inline distT="0" distB="0" distL="0" distR="0" wp14:anchorId="1B67100C" wp14:editId="336E1044">
-            <wp:extent cx="3305978" cy="3186333"/>
-            <wp:effectExtent l="0" t="0" r="0" b="1905"/>
-            <wp:docPr id="1771181720" name="Picture 1771181720" descr="Graphical user interface, text, application&#10;&#10;Description automatically generated"/>
-            <wp:cNvGraphicFramePr>
-              <a:graphicFrameLocks xmlns:a="http://schemas.openxmlformats.org/drawingml/2006/main" noChangeAspect="1"/>
-            </wp:cNvGraphicFramePr>
-            <a:graphic xmlns:a="http://schemas.openxmlformats.org/drawingml/2006/main">
-              <a:graphicData uri="http://schemas.openxmlformats.org/drawingml/2006/picture">
-                <pic:pic xmlns:pic="http://schemas.openxmlformats.org/drawingml/2006/picture">
-                  <pic:nvPicPr>
-                    <pic:cNvPr id="1771181720" name="Picture 1771181720" descr="Graphical user interface, text, application&#10;&#10;Description automatically generated"/>
-                    <pic:cNvPicPr/>
-                  </pic:nvPicPr>
-                  <pic:blipFill>
-                    <a:blip r:embed="rId60"/>
-                    <a:stretch>
-                      <a:fillRect/>
-                    </a:stretch>
-                  </pic:blipFill>
-                  <pic:spPr>
-                    <a:xfrm>
-                      <a:off x="0" y="0"/>
-                      <a:ext cx="3320328" cy="3200163"/>
-                    </a:xfrm>
-                    <a:prstGeom prst="rect">
-                      <a:avLst/>
-                    </a:prstGeom>
-                  </pic:spPr>
-                </pic:pic>
-              </a:graphicData>
-            </a:graphic>
-          </wp:inline>
-        </w:drawing>
-      </w:r>
-      <w:r>
-        <w:rPr>
-          <w:noProof/>
-        </w:rPr>
-        <w:t xml:space="preserve"> </w:t>
-      </w:r>
-      <w:r>
-        <w:rPr>
-          <w:noProof/>
-        </w:rPr>
-        <w:t xml:space="preserve">     </w:t>
-      </w:r>
-      <w:r>
-        <w:rPr>
-          <w:rFonts w:cstheme="minorHAnsi"/>
-          <w:bCs/>
-          <w:noProof/>
-        </w:rPr>
-        <w:drawing>
-          <wp:inline distT="0" distB="0" distL="0" distR="0" wp14:anchorId="6BC1C44E" wp14:editId="140DA106">
-            <wp:extent cx="2764301" cy="3121611"/>
-            <wp:effectExtent l="0" t="0" r="4445" b="3175"/>
-            <wp:docPr id="1771181721" name="Picture 1771181721" descr="Graphical user interface, application&#10;&#10;Description automatically generated"/>
-            <wp:cNvGraphicFramePr>
-              <a:graphicFrameLocks xmlns:a="http://schemas.openxmlformats.org/drawingml/2006/main" noChangeAspect="1"/>
-            </wp:cNvGraphicFramePr>
-            <a:graphic xmlns:a="http://schemas.openxmlformats.org/drawingml/2006/main">
-              <a:graphicData uri="http://schemas.openxmlformats.org/drawingml/2006/picture">
-                <pic:pic xmlns:pic="http://schemas.openxmlformats.org/drawingml/2006/picture">
-                  <pic:nvPicPr>
-                    <pic:cNvPr id="1771181721" name="Picture 1771181721" descr="Graphical user interface, application&#10;&#10;Description automatically generated"/>
-                    <pic:cNvPicPr/>
-                  </pic:nvPicPr>
-                  <pic:blipFill>
-                    <a:blip r:embed="rId61"/>
-                    <a:stretch>
-                      <a:fillRect/>
-                    </a:stretch>
-                  </pic:blipFill>
-                  <pic:spPr>
-                    <a:xfrm>
-                      <a:off x="0" y="0"/>
-                      <a:ext cx="2841463" cy="3208746"/>
-                    </a:xfrm>
-                    <a:prstGeom prst="rect">
-                      <a:avLst/>
-                    </a:prstGeom>
-                  </pic:spPr>
-                </pic:pic>
-              </a:graphicData>
-            </a:graphic>
-          </wp:inline>
-        </w:drawing>
-      </w:r>
-      <w:r>
-        <w:rPr>
-          <w:noProof/>
-        </w:rPr>
-        <w:t xml:space="preserve"> </w:t>
-      </w:r>
-    </w:p>
-    <w:p>
-      <w:pPr>
-        <w:ind w:left="1440"/>
-        <w:rPr>
-          <w:rFonts w:cstheme="minorHAnsi"/>
-          <w:bCs/>
-        </w:rPr>
-      </w:pPr>
-    </w:p>
-    <w:p>
-      <w:pPr>
-        <w:ind w:left="2160"/>
-        <w:rPr>
-          <w:rFonts w:cstheme="minorHAnsi"/>
-          <w:bCs/>
-        </w:rPr>
-      </w:pPr>
-    </w:p>
-    <w:p>
-      <w:pPr>
-        <w:ind w:left="2160"/>
-        <w:rPr>
-          <w:rFonts w:cstheme="minorHAnsi"/>
           <w:bCs/>
         </w:rPr>
       </w:pPr>
     </w:p>
     <w:sectPr>
-      <w:headerReference w:type="default" r:id="rId62"/>
-      <w:footerReference w:type="default" r:id="rId63"/>
+      <w:headerReference w:type="default" r:id="rId55"/>
+      <w:footerReference w:type="default" r:id="rId56"/>
       <w:pgSz w:w="12240" w:h="15840"/>
       <w:pgMar w:top="540" w:right="720" w:bottom="720" w:left="720" w:header="720" w:footer="720" w:gutter="0"/>
       <w:cols w:space="720"/>
@@ -10000,7 +8874,7 @@
         <v:path o:extrusionok="f" gradientshapeok="t" o:connecttype="rect"/>
         <o:lock v:ext="edit" aspectratio="t"/>
       </v:shapetype>
-      <v:shape id="_x0000_i1076" type="#_x0000_t75" style="width:1pt;height:1pt;visibility:visible" o:bullet="t">
+      <v:shape id="_x0000_i1138" type="#_x0000_t75" style="width:1pt;height:1pt;visibility:visible" o:bullet="t">
         <v:imagedata r:id="rId1" o:title=""/>
       </v:shape>
     </w:pict>
@@ -14307,6 +13181,7 @@
   <w:style w:type="character" w:default="1" w:styleId="DefaultParagraphFont">
     <w:name w:val="Default Paragraph Font"/>
     <w:uiPriority w:val="1"/>
+    <w:semiHidden/>
     <w:unhideWhenUsed/>
   </w:style>
   <w:style w:type="table" w:default="1" w:styleId="TableNormal">

</xml_diff>